<commit_message>
add more code and more report
</commit_message>
<xml_diff>
--- a/report/24C12006_24C11060.docx
+++ b/report/24C12006_24C11060.docx
@@ -845,9 +845,2000 @@
         <w:t>Đánh giá bản chất time-series của tập dữ liệu</w:t>
       </w:r>
     </w:p>
-    <w:p/>
-    <w:p/>
-    <w:p/>
+    <w:p>
+      <w:pPr>
+        <w:pStyle w:val="ListParagraph"/>
+        <w:ind w:left="851"/>
+        <w:jc w:val="both"/>
+        <w:rPr>
+          <w:b/>
+          <w:i/>
+        </w:rPr>
+      </w:pPr>
+      <w:r>
+        <w:rPr>
+          <w:b/>
+          <w:i/>
+        </w:rPr>
+        <w:t>Đánh giá sơ bộ</w:t>
+      </w:r>
+    </w:p>
+    <w:p>
+      <w:pPr>
+        <w:pStyle w:val="ListParagraph"/>
+        <w:numPr>
+          <w:ilvl w:val="0"/>
+          <w:numId w:val="7"/>
+        </w:numPr>
+        <w:ind w:left="1560"/>
+        <w:jc w:val="both"/>
+      </w:pPr>
+      <w:r>
+        <w:t xml:space="preserve">Cột liên quan đến thời gian: </w:t>
+      </w:r>
+      <w:r>
+        <w:rPr>
+          <w:highlight w:val="yellow"/>
+        </w:rPr>
+        <w:t>InvoiceDate</w:t>
+      </w:r>
+      <w:r>
+        <w:t xml:space="preserve">, datatype là </w:t>
+      </w:r>
+      <w:r>
+        <w:rPr>
+          <w:highlight w:val="yellow"/>
+        </w:rPr>
+        <w:t>timestamp</w:t>
+      </w:r>
+    </w:p>
+    <w:p>
+      <w:pPr>
+        <w:pStyle w:val="ListParagraph"/>
+        <w:numPr>
+          <w:ilvl w:val="0"/>
+          <w:numId w:val="7"/>
+        </w:numPr>
+        <w:ind w:left="1560"/>
+        <w:jc w:val="both"/>
+      </w:pPr>
+      <w:r>
+        <w:t xml:space="preserve">Mỗi dòng dữ liệu đang được định danh bởi 2 cột: </w:t>
+      </w:r>
+      <w:r>
+        <w:rPr>
+          <w:highlight w:val="yellow"/>
+        </w:rPr>
+        <w:t>InvoiceNo, StockCode</w:t>
+      </w:r>
+    </w:p>
+    <w:p>
+      <w:pPr>
+        <w:pStyle w:val="ListParagraph"/>
+        <w:numPr>
+          <w:ilvl w:val="0"/>
+          <w:numId w:val="7"/>
+        </w:numPr>
+        <w:ind w:left="1560"/>
+        <w:jc w:val="both"/>
+      </w:pPr>
+      <w:r>
+        <w:t xml:space="preserve">Đối tượng nghiên cứu mục tiêu: </w:t>
+      </w:r>
+      <w:r>
+        <w:rPr>
+          <w:highlight w:val="yellow"/>
+        </w:rPr>
+        <w:t>Khách hàng</w:t>
+      </w:r>
+      <w:r>
+        <w:t xml:space="preserve"> (customer), nên cần phải đưa về dạng </w:t>
+      </w:r>
+      <w:r>
+        <w:rPr>
+          <w:i/>
+          <w:u w:val="single"/>
+        </w:rPr>
+        <w:t>mỗi khách hàng sẽ có một dòng thời gian mua hàng riêng</w:t>
+      </w:r>
+      <w:r>
+        <w:rPr>
+          <w:i/>
+          <w:u w:val="single"/>
+        </w:rPr>
+        <w:t>.</w:t>
+      </w:r>
+    </w:p>
+    <w:p>
+      <w:pPr>
+        <w:ind w:left="851"/>
+        <w:jc w:val="both"/>
+        <w:rPr>
+          <w:b/>
+          <w:i/>
+        </w:rPr>
+      </w:pPr>
+      <w:r>
+        <w:rPr>
+          <w:b/>
+          <w:i/>
+        </w:rPr>
+        <w:t>Đánh giá chi tiết</w:t>
+      </w:r>
+      <w:r>
+        <w:rPr>
+          <w:b/>
+          <w:i/>
+        </w:rPr>
+        <w:t xml:space="preserve"> về bản chất time-series:</w:t>
+      </w:r>
+    </w:p>
+    <w:p>
+      <w:pPr>
+        <w:pStyle w:val="ListParagraph"/>
+        <w:numPr>
+          <w:ilvl w:val="0"/>
+          <w:numId w:val="8"/>
+        </w:numPr>
+        <w:jc w:val="both"/>
+      </w:pPr>
+      <w:r>
+        <w:rPr>
+          <w:b/>
+        </w:rPr>
+        <w:t>Vai trò của biến thời gian</w:t>
+      </w:r>
+      <w:r>
+        <w:t xml:space="preserve">: </w:t>
+      </w:r>
+      <w:r>
+        <w:t>Biến InvoiceDate không đóng vai trò là time index (chỉ mục loại thời gian).</w:t>
+      </w:r>
+    </w:p>
+    <w:p>
+      <w:pPr>
+        <w:pStyle w:val="ListParagraph"/>
+        <w:numPr>
+          <w:ilvl w:val="0"/>
+          <w:numId w:val="8"/>
+        </w:numPr>
+        <w:jc w:val="both"/>
+      </w:pPr>
+      <w:r>
+        <w:rPr>
+          <w:b/>
+        </w:rPr>
+        <w:t>Đơn vị quan sát (unit)</w:t>
+      </w:r>
+      <w:r>
+        <w:t xml:space="preserve">: Mỗi record là một sản phẩm đã mua </w:t>
+      </w:r>
+      <w:proofErr w:type="gramStart"/>
+      <w:r>
+        <w:t>theo</w:t>
+      </w:r>
+      <w:proofErr w:type="gramEnd"/>
+      <w:r>
+        <w:t xml:space="preserve"> giao dịch.</w:t>
+      </w:r>
+    </w:p>
+    <w:p>
+      <w:pPr>
+        <w:pStyle w:val="ListParagraph"/>
+        <w:numPr>
+          <w:ilvl w:val="0"/>
+          <w:numId w:val="8"/>
+        </w:numPr>
+        <w:jc w:val="both"/>
+      </w:pPr>
+      <w:r>
+        <w:rPr>
+          <w:b/>
+        </w:rPr>
+        <w:t xml:space="preserve">Cấu trúc lấy mẫu </w:t>
+      </w:r>
+      <w:proofErr w:type="gramStart"/>
+      <w:r>
+        <w:rPr>
+          <w:b/>
+        </w:rPr>
+        <w:t>theo</w:t>
+      </w:r>
+      <w:proofErr w:type="gramEnd"/>
+      <w:r>
+        <w:rPr>
+          <w:b/>
+        </w:rPr>
+        <w:t xml:space="preserve"> thời gian</w:t>
+      </w:r>
+      <w:r>
+        <w:t>: không đều, dữ liệu 1 năm.</w:t>
+      </w:r>
+    </w:p>
+    <w:p>
+      <w:pPr>
+        <w:pStyle w:val="ListParagraph"/>
+        <w:numPr>
+          <w:ilvl w:val="0"/>
+          <w:numId w:val="8"/>
+        </w:numPr>
+        <w:jc w:val="both"/>
+      </w:pPr>
+      <w:r>
+        <w:rPr>
+          <w:b/>
+        </w:rPr>
+        <w:t>Quá trình sinh dữ liệu</w:t>
+      </w:r>
+      <w:r>
+        <w:t>: Đây là dữ liệu ghi nhận thực tế.</w:t>
+      </w:r>
+    </w:p>
+    <w:p>
+      <w:pPr>
+        <w:ind w:left="851"/>
+        <w:jc w:val="both"/>
+        <w:rPr>
+          <w:b/>
+          <w:i/>
+        </w:rPr>
+      </w:pPr>
+      <w:r>
+        <w:rPr>
+          <w:b/>
+          <w:i/>
+        </w:rPr>
+        <w:t>Kết luận của việc đánh giá bản chất chuỗi thời gian của dữ liệu:</w:t>
+      </w:r>
+    </w:p>
+    <w:p>
+      <w:pPr>
+        <w:pStyle w:val="ListParagraph"/>
+        <w:numPr>
+          <w:ilvl w:val="0"/>
+          <w:numId w:val="9"/>
+        </w:numPr>
+        <w:jc w:val="both"/>
+      </w:pPr>
+      <w:r>
+        <w:t xml:space="preserve">Dữ liệu ban đầu </w:t>
+      </w:r>
+      <w:r>
+        <w:rPr>
+          <w:highlight w:val="yellow"/>
+        </w:rPr>
+        <w:t>không là dạng chuỗi thời gian</w:t>
+      </w:r>
+      <w:r>
+        <w:t>, chỉ ở dạng transaction (giao dịch) thông thường.</w:t>
+      </w:r>
+    </w:p>
+    <w:p>
+      <w:pPr>
+        <w:pStyle w:val="ListParagraph"/>
+        <w:numPr>
+          <w:ilvl w:val="0"/>
+          <w:numId w:val="9"/>
+        </w:numPr>
+        <w:jc w:val="both"/>
+      </w:pPr>
+      <w:r>
+        <w:t xml:space="preserve">Khả năng chuyển đổi thành time-series: </w:t>
+      </w:r>
+      <w:r>
+        <w:rPr>
+          <w:highlight w:val="yellow"/>
+        </w:rPr>
+        <w:t>Có</w:t>
+      </w:r>
+      <w:r>
+        <w:t>. Nếu xác định rõ đối tượng cần nghiên cứu (đối tượng phải tồn tại trong dữ liệu) thì sẽ biến đổi được về dạng time-series.</w:t>
+      </w:r>
+    </w:p>
+    <w:p>
+      <w:pPr>
+        <w:ind w:left="851"/>
+        <w:jc w:val="both"/>
+        <w:rPr>
+          <w:b/>
+          <w:i/>
+        </w:rPr>
+      </w:pPr>
+      <w:r>
+        <w:rPr>
+          <w:b/>
+          <w:i/>
+        </w:rPr>
+        <w:t>Chứng minh nhận định:</w:t>
+      </w:r>
+      <w:r>
+        <w:rPr>
+          <w:b/>
+          <w:i/>
+        </w:rPr>
+        <w:t xml:space="preserve"> Xét đối tượng chính là </w:t>
+      </w:r>
+      <w:r>
+        <w:rPr>
+          <w:b/>
+          <w:i/>
+          <w:highlight w:val="yellow"/>
+        </w:rPr>
+        <w:t>Khách hàng</w:t>
+      </w:r>
+    </w:p>
+    <w:p>
+      <w:pPr>
+        <w:pStyle w:val="ListParagraph"/>
+        <w:numPr>
+          <w:ilvl w:val="0"/>
+          <w:numId w:val="10"/>
+        </w:numPr>
+        <w:jc w:val="both"/>
+      </w:pPr>
+      <w:r>
+        <w:t>Quan sát một mẫu của một khách hàng, như sau:</w:t>
+      </w:r>
+    </w:p>
+    <w:p>
+      <w:pPr>
+        <w:ind w:left="851"/>
+        <w:jc w:val="both"/>
+      </w:pPr>
+      <w:r>
+        <w:rPr>
+          <w:noProof/>
+        </w:rPr>
+        <w:lastRenderedPageBreak/>
+        <w:drawing>
+          <wp:inline distT="0" distB="0" distL="0" distR="0">
+            <wp:extent cx="4386236" cy="1635000"/>
+            <wp:effectExtent l="19050" t="0" r="0" b="0"/>
+            <wp:docPr id="10" name="Picture 10"/>
+            <wp:cNvGraphicFramePr>
+              <a:graphicFrameLocks xmlns:a="http://schemas.openxmlformats.org/drawingml/2006/main" noChangeAspect="1"/>
+            </wp:cNvGraphicFramePr>
+            <a:graphic xmlns:a="http://schemas.openxmlformats.org/drawingml/2006/main">
+              <a:graphicData uri="http://schemas.openxmlformats.org/drawingml/2006/picture">
+                <pic:pic xmlns:pic="http://schemas.openxmlformats.org/drawingml/2006/picture">
+                  <pic:nvPicPr>
+                    <pic:cNvPr id="0" name="Picture 10"/>
+                    <pic:cNvPicPr>
+                      <a:picLocks noChangeAspect="1" noChangeArrowheads="1"/>
+                    </pic:cNvPicPr>
+                  </pic:nvPicPr>
+                  <pic:blipFill>
+                    <a:blip r:embed="rId8" cstate="print"/>
+                    <a:srcRect/>
+                    <a:stretch>
+                      <a:fillRect/>
+                    </a:stretch>
+                  </pic:blipFill>
+                  <pic:spPr bwMode="auto">
+                    <a:xfrm>
+                      <a:off x="0" y="0"/>
+                      <a:ext cx="4387246" cy="1635376"/>
+                    </a:xfrm>
+                    <a:prstGeom prst="rect">
+                      <a:avLst/>
+                    </a:prstGeom>
+                    <a:noFill/>
+                    <a:ln w="9525">
+                      <a:noFill/>
+                      <a:miter lim="800000"/>
+                      <a:headEnd/>
+                      <a:tailEnd/>
+                    </a:ln>
+                  </pic:spPr>
+                </pic:pic>
+              </a:graphicData>
+            </a:graphic>
+          </wp:inline>
+        </w:drawing>
+      </w:r>
+    </w:p>
+    <w:p>
+      <w:pPr>
+        <w:pStyle w:val="ListParagraph"/>
+        <w:numPr>
+          <w:ilvl w:val="0"/>
+          <w:numId w:val="10"/>
+        </w:numPr>
+        <w:jc w:val="both"/>
+      </w:pPr>
+      <w:r>
+        <w:t xml:space="preserve">Dễ dàng nhận ra rằng, mỗi khách hàng sẽ có nhiều records và có cùng một một điểm thời gian, và định danh của records </w:t>
+      </w:r>
+      <w:r>
+        <w:rPr>
+          <w:highlight w:val="yellow"/>
+        </w:rPr>
+        <w:t>lại là InvoiceNo, StockCode</w:t>
+      </w:r>
+      <w:r>
+        <w:t>. Nên xét về cơ bản dữ liệu này không phải dạng time-series, như vậy ta thử liệt kê những điều kiện để định nghĩa một tập dữ liệu gọi là time-series như sau:</w:t>
+      </w:r>
+    </w:p>
+    <w:tbl>
+      <w:tblPr>
+        <w:tblW w:w="7796" w:type="dxa"/>
+        <w:tblInd w:w="1668" w:type="dxa"/>
+        <w:tblBorders>
+          <w:top w:val="single" w:sz="4" w:space="0" w:color="auto"/>
+          <w:left w:val="single" w:sz="4" w:space="0" w:color="auto"/>
+          <w:bottom w:val="single" w:sz="4" w:space="0" w:color="auto"/>
+          <w:right w:val="single" w:sz="4" w:space="0" w:color="auto"/>
+          <w:insideH w:val="single" w:sz="4" w:space="0" w:color="auto"/>
+          <w:insideV w:val="single" w:sz="4" w:space="0" w:color="auto"/>
+        </w:tblBorders>
+        <w:tblLook w:val="04A0"/>
+      </w:tblPr>
+      <w:tblGrid>
+        <w:gridCol w:w="3118"/>
+        <w:gridCol w:w="4678"/>
+      </w:tblGrid>
+      <w:tr>
+        <w:trPr>
+          <w:trHeight w:val="290"/>
+        </w:trPr>
+        <w:tc>
+          <w:tcPr>
+            <w:tcW w:w="3118" w:type="dxa"/>
+            <w:shd w:val="clear" w:color="auto" w:fill="auto"/>
+            <w:vAlign w:val="center"/>
+            <w:hideMark/>
+          </w:tcPr>
+          <w:p>
+            <w:pPr>
+              <w:spacing w:after="0" w:line="240" w:lineRule="auto"/>
+              <w:jc w:val="both"/>
+              <w:rPr>
+                <w:rFonts w:eastAsia="Times New Roman" w:cs="Times New Roman"/>
+                <w:b/>
+                <w:bCs/>
+                <w:color w:val="000000"/>
+                <w:sz w:val="22"/>
+              </w:rPr>
+            </w:pPr>
+            <w:r>
+              <w:rPr>
+                <w:rFonts w:eastAsia="Times New Roman" w:cs="Times New Roman"/>
+                <w:b/>
+                <w:bCs/>
+                <w:color w:val="000000"/>
+                <w:sz w:val="22"/>
+              </w:rPr>
+              <w:t>Điều kiện</w:t>
+            </w:r>
+          </w:p>
+        </w:tc>
+        <w:tc>
+          <w:tcPr>
+            <w:tcW w:w="4678" w:type="dxa"/>
+            <w:shd w:val="clear" w:color="auto" w:fill="auto"/>
+            <w:vAlign w:val="center"/>
+            <w:hideMark/>
+          </w:tcPr>
+          <w:p>
+            <w:pPr>
+              <w:spacing w:after="0" w:line="240" w:lineRule="auto"/>
+              <w:jc w:val="both"/>
+              <w:rPr>
+                <w:rFonts w:eastAsia="Times New Roman" w:cs="Times New Roman"/>
+                <w:b/>
+                <w:bCs/>
+                <w:color w:val="000000"/>
+                <w:sz w:val="22"/>
+              </w:rPr>
+            </w:pPr>
+            <w:r>
+              <w:rPr>
+                <w:rFonts w:eastAsia="Times New Roman" w:cs="Times New Roman"/>
+                <w:b/>
+                <w:bCs/>
+                <w:color w:val="000000"/>
+                <w:sz w:val="22"/>
+              </w:rPr>
+              <w:t>Có hay Không?</w:t>
+            </w:r>
+          </w:p>
+        </w:tc>
+      </w:tr>
+      <w:tr>
+        <w:trPr>
+          <w:trHeight w:val="290"/>
+        </w:trPr>
+        <w:tc>
+          <w:tcPr>
+            <w:tcW w:w="3118" w:type="dxa"/>
+            <w:shd w:val="clear" w:color="auto" w:fill="auto"/>
+            <w:vAlign w:val="center"/>
+            <w:hideMark/>
+          </w:tcPr>
+          <w:p>
+            <w:pPr>
+              <w:spacing w:after="0" w:line="240" w:lineRule="auto"/>
+              <w:jc w:val="both"/>
+              <w:rPr>
+                <w:rFonts w:eastAsia="Times New Roman" w:cs="Times New Roman"/>
+                <w:color w:val="000000"/>
+                <w:sz w:val="22"/>
+              </w:rPr>
+            </w:pPr>
+            <w:r>
+              <w:rPr>
+                <w:rFonts w:eastAsia="Times New Roman" w:cs="Times New Roman"/>
+                <w:color w:val="000000"/>
+                <w:sz w:val="22"/>
+              </w:rPr>
+              <w:t>Có cột timestamp</w:t>
+            </w:r>
+          </w:p>
+        </w:tc>
+        <w:tc>
+          <w:tcPr>
+            <w:tcW w:w="4678" w:type="dxa"/>
+            <w:shd w:val="clear" w:color="auto" w:fill="auto"/>
+            <w:vAlign w:val="center"/>
+            <w:hideMark/>
+          </w:tcPr>
+          <w:p>
+            <w:pPr>
+              <w:spacing w:after="0" w:line="240" w:lineRule="auto"/>
+              <w:jc w:val="both"/>
+              <w:rPr>
+                <w:rFonts w:eastAsia="Times New Roman" w:cs="Times New Roman"/>
+                <w:color w:val="000000"/>
+                <w:sz w:val="22"/>
+              </w:rPr>
+            </w:pPr>
+            <w:r>
+              <w:rPr>
+                <w:rFonts w:eastAsia="Times New Roman" w:cs="Times New Roman"/>
+                <w:color w:val="000000"/>
+                <w:sz w:val="22"/>
+                <w:highlight w:val="green"/>
+              </w:rPr>
+              <w:t>Có</w:t>
+            </w:r>
+          </w:p>
+        </w:tc>
+      </w:tr>
+      <w:tr>
+        <w:trPr>
+          <w:trHeight w:val="430"/>
+        </w:trPr>
+        <w:tc>
+          <w:tcPr>
+            <w:tcW w:w="3118" w:type="dxa"/>
+            <w:shd w:val="clear" w:color="auto" w:fill="auto"/>
+            <w:vAlign w:val="bottom"/>
+            <w:hideMark/>
+          </w:tcPr>
+          <w:p>
+            <w:pPr>
+              <w:spacing w:after="0" w:line="240" w:lineRule="auto"/>
+              <w:jc w:val="both"/>
+              <w:rPr>
+                <w:rFonts w:eastAsia="Times New Roman" w:cs="Times New Roman"/>
+                <w:color w:val="000000"/>
+                <w:sz w:val="22"/>
+              </w:rPr>
+            </w:pPr>
+            <w:r>
+              <w:rPr>
+                <w:rFonts w:eastAsia="Times New Roman" w:cs="Times New Roman"/>
+                <w:color w:val="000000"/>
+                <w:sz w:val="22"/>
+              </w:rPr>
+              <w:t>Có time index</w:t>
+            </w:r>
+          </w:p>
+        </w:tc>
+        <w:tc>
+          <w:tcPr>
+            <w:tcW w:w="4678" w:type="dxa"/>
+            <w:shd w:val="clear" w:color="auto" w:fill="auto"/>
+            <w:vAlign w:val="bottom"/>
+            <w:hideMark/>
+          </w:tcPr>
+          <w:p>
+            <w:pPr>
+              <w:spacing w:after="0" w:line="240" w:lineRule="auto"/>
+              <w:jc w:val="both"/>
+              <w:rPr>
+                <w:rFonts w:eastAsia="Times New Roman" w:cs="Times New Roman"/>
+                <w:color w:val="000000"/>
+                <w:sz w:val="22"/>
+              </w:rPr>
+            </w:pPr>
+            <w:r>
+              <w:rPr>
+                <w:rFonts w:eastAsia="Times New Roman" w:cs="Times New Roman"/>
+                <w:color w:val="000000"/>
+                <w:sz w:val="22"/>
+                <w:highlight w:val="yellow"/>
+              </w:rPr>
+              <w:t>Không</w:t>
+            </w:r>
+          </w:p>
+        </w:tc>
+      </w:tr>
+      <w:tr>
+        <w:trPr>
+          <w:trHeight w:val="430"/>
+        </w:trPr>
+        <w:tc>
+          <w:tcPr>
+            <w:tcW w:w="3118" w:type="dxa"/>
+            <w:shd w:val="clear" w:color="auto" w:fill="auto"/>
+            <w:vAlign w:val="bottom"/>
+            <w:hideMark/>
+          </w:tcPr>
+          <w:p>
+            <w:pPr>
+              <w:spacing w:after="0" w:line="240" w:lineRule="auto"/>
+              <w:jc w:val="both"/>
+              <w:rPr>
+                <w:rFonts w:eastAsia="Times New Roman" w:cs="Times New Roman"/>
+                <w:color w:val="000000"/>
+                <w:sz w:val="22"/>
+              </w:rPr>
+            </w:pPr>
+            <w:r>
+              <w:rPr>
+                <w:rFonts w:eastAsia="Times New Roman" w:cs="Times New Roman"/>
+                <w:color w:val="000000"/>
+                <w:sz w:val="22"/>
+              </w:rPr>
+              <w:t>Đơn vị quan sát theo thời gian</w:t>
+            </w:r>
+          </w:p>
+        </w:tc>
+        <w:tc>
+          <w:tcPr>
+            <w:tcW w:w="4678" w:type="dxa"/>
+            <w:shd w:val="clear" w:color="auto" w:fill="auto"/>
+            <w:vAlign w:val="bottom"/>
+            <w:hideMark/>
+          </w:tcPr>
+          <w:p>
+            <w:pPr>
+              <w:spacing w:after="0" w:line="240" w:lineRule="auto"/>
+              <w:jc w:val="both"/>
+              <w:rPr>
+                <w:rFonts w:eastAsia="Times New Roman" w:cs="Times New Roman"/>
+                <w:color w:val="000000"/>
+                <w:sz w:val="22"/>
+              </w:rPr>
+            </w:pPr>
+            <w:r>
+              <w:rPr>
+                <w:rFonts w:eastAsia="Times New Roman" w:cs="Times New Roman"/>
+                <w:color w:val="000000"/>
+                <w:sz w:val="22"/>
+                <w:highlight w:val="yellow"/>
+              </w:rPr>
+              <w:t>Không</w:t>
+            </w:r>
+            <w:r>
+              <w:rPr>
+                <w:rFonts w:eastAsia="Times New Roman" w:cs="Times New Roman"/>
+                <w:color w:val="000000"/>
+                <w:sz w:val="22"/>
+              </w:rPr>
+              <w:t>, mỗi record quan sát bằng InvoiceNo, StockCode</w:t>
+            </w:r>
+          </w:p>
+        </w:tc>
+      </w:tr>
+      <w:tr>
+        <w:trPr>
+          <w:trHeight w:val="430"/>
+        </w:trPr>
+        <w:tc>
+          <w:tcPr>
+            <w:tcW w:w="3118" w:type="dxa"/>
+            <w:shd w:val="clear" w:color="auto" w:fill="auto"/>
+            <w:vAlign w:val="bottom"/>
+            <w:hideMark/>
+          </w:tcPr>
+          <w:p>
+            <w:pPr>
+              <w:spacing w:after="0" w:line="240" w:lineRule="auto"/>
+              <w:jc w:val="both"/>
+              <w:rPr>
+                <w:rFonts w:eastAsia="Times New Roman" w:cs="Times New Roman"/>
+                <w:color w:val="000000"/>
+                <w:sz w:val="22"/>
+              </w:rPr>
+            </w:pPr>
+            <w:r>
+              <w:rPr>
+                <w:rFonts w:eastAsia="Times New Roman" w:cs="Times New Roman"/>
+                <w:color w:val="000000"/>
+                <w:sz w:val="22"/>
+              </w:rPr>
+              <w:t>Thứ tự thời gian có ý nghĩa</w:t>
+            </w:r>
+          </w:p>
+        </w:tc>
+        <w:tc>
+          <w:tcPr>
+            <w:tcW w:w="4678" w:type="dxa"/>
+            <w:shd w:val="clear" w:color="auto" w:fill="auto"/>
+            <w:vAlign w:val="bottom"/>
+            <w:hideMark/>
+          </w:tcPr>
+          <w:p>
+            <w:pPr>
+              <w:spacing w:after="0" w:line="240" w:lineRule="auto"/>
+              <w:jc w:val="both"/>
+              <w:rPr>
+                <w:rFonts w:eastAsia="Times New Roman" w:cs="Times New Roman"/>
+                <w:color w:val="000000"/>
+                <w:sz w:val="22"/>
+              </w:rPr>
+            </w:pPr>
+            <w:r>
+              <w:rPr>
+                <w:rFonts w:eastAsia="Times New Roman" w:cs="Times New Roman"/>
+                <w:color w:val="000000"/>
+                <w:sz w:val="22"/>
+                <w:highlight w:val="yellow"/>
+              </w:rPr>
+              <w:t>Không</w:t>
+            </w:r>
+          </w:p>
+        </w:tc>
+      </w:tr>
+      <w:tr>
+        <w:trPr>
+          <w:trHeight w:val="430"/>
+        </w:trPr>
+        <w:tc>
+          <w:tcPr>
+            <w:tcW w:w="3118" w:type="dxa"/>
+            <w:shd w:val="clear" w:color="auto" w:fill="auto"/>
+            <w:vAlign w:val="bottom"/>
+            <w:hideMark/>
+          </w:tcPr>
+          <w:p>
+            <w:pPr>
+              <w:spacing w:after="0" w:line="240" w:lineRule="auto"/>
+              <w:jc w:val="both"/>
+              <w:rPr>
+                <w:rFonts w:eastAsia="Times New Roman" w:cs="Times New Roman"/>
+                <w:color w:val="000000"/>
+                <w:sz w:val="22"/>
+              </w:rPr>
+            </w:pPr>
+            <w:r>
+              <w:rPr>
+                <w:rFonts w:eastAsia="Times New Roman" w:cs="Times New Roman"/>
+                <w:color w:val="000000"/>
+                <w:sz w:val="22"/>
+              </w:rPr>
+              <w:t>Tần suất xác định</w:t>
+            </w:r>
+          </w:p>
+        </w:tc>
+        <w:tc>
+          <w:tcPr>
+            <w:tcW w:w="4678" w:type="dxa"/>
+            <w:shd w:val="clear" w:color="auto" w:fill="auto"/>
+            <w:vAlign w:val="bottom"/>
+            <w:hideMark/>
+          </w:tcPr>
+          <w:p>
+            <w:pPr>
+              <w:spacing w:after="0" w:line="240" w:lineRule="auto"/>
+              <w:jc w:val="both"/>
+              <w:rPr>
+                <w:rFonts w:eastAsia="Times New Roman" w:cs="Times New Roman"/>
+                <w:color w:val="000000"/>
+                <w:sz w:val="22"/>
+              </w:rPr>
+            </w:pPr>
+            <w:r>
+              <w:rPr>
+                <w:rFonts w:eastAsia="Times New Roman" w:cs="Times New Roman"/>
+                <w:color w:val="000000"/>
+                <w:sz w:val="22"/>
+                <w:highlight w:val="yellow"/>
+              </w:rPr>
+              <w:t>Không</w:t>
+            </w:r>
+            <w:r>
+              <w:rPr>
+                <w:rFonts w:eastAsia="Times New Roman" w:cs="Times New Roman"/>
+                <w:color w:val="000000"/>
+                <w:sz w:val="22"/>
+              </w:rPr>
+              <w:t>. Việc tính tần suất trung bình không có ý nghĩa.</w:t>
+            </w:r>
+          </w:p>
+        </w:tc>
+      </w:tr>
+      <w:tr>
+        <w:trPr>
+          <w:trHeight w:val="430"/>
+        </w:trPr>
+        <w:tc>
+          <w:tcPr>
+            <w:tcW w:w="3118" w:type="dxa"/>
+            <w:shd w:val="clear" w:color="auto" w:fill="auto"/>
+            <w:vAlign w:val="bottom"/>
+            <w:hideMark/>
+          </w:tcPr>
+          <w:p>
+            <w:pPr>
+              <w:spacing w:after="0" w:line="240" w:lineRule="auto"/>
+              <w:jc w:val="both"/>
+              <w:rPr>
+                <w:rFonts w:eastAsia="Times New Roman" w:cs="Times New Roman"/>
+                <w:color w:val="000000"/>
+                <w:sz w:val="22"/>
+              </w:rPr>
+            </w:pPr>
+            <w:r>
+              <w:rPr>
+                <w:rFonts w:eastAsia="Times New Roman" w:cs="Times New Roman"/>
+                <w:color w:val="000000"/>
+                <w:sz w:val="22"/>
+              </w:rPr>
+              <w:t>Phụ thuộc theo thời gian</w:t>
+            </w:r>
+          </w:p>
+        </w:tc>
+        <w:tc>
+          <w:tcPr>
+            <w:tcW w:w="4678" w:type="dxa"/>
+            <w:shd w:val="clear" w:color="auto" w:fill="auto"/>
+            <w:vAlign w:val="bottom"/>
+            <w:hideMark/>
+          </w:tcPr>
+          <w:p>
+            <w:pPr>
+              <w:spacing w:after="0" w:line="240" w:lineRule="auto"/>
+              <w:jc w:val="both"/>
+              <w:rPr>
+                <w:rFonts w:eastAsia="Times New Roman" w:cs="Times New Roman"/>
+                <w:color w:val="000000"/>
+                <w:sz w:val="22"/>
+              </w:rPr>
+            </w:pPr>
+            <w:r>
+              <w:rPr>
+                <w:rFonts w:eastAsia="Times New Roman" w:cs="Times New Roman"/>
+                <w:color w:val="000000"/>
+                <w:sz w:val="22"/>
+                <w:highlight w:val="yellow"/>
+              </w:rPr>
+              <w:t>Không</w:t>
+            </w:r>
+          </w:p>
+        </w:tc>
+      </w:tr>
+      <w:tr>
+        <w:trPr>
+          <w:trHeight w:val="430"/>
+        </w:trPr>
+        <w:tc>
+          <w:tcPr>
+            <w:tcW w:w="3118" w:type="dxa"/>
+            <w:shd w:val="clear" w:color="auto" w:fill="auto"/>
+            <w:vAlign w:val="bottom"/>
+            <w:hideMark/>
+          </w:tcPr>
+          <w:p>
+            <w:pPr>
+              <w:spacing w:after="0" w:line="240" w:lineRule="auto"/>
+              <w:jc w:val="both"/>
+              <w:rPr>
+                <w:rFonts w:eastAsia="Times New Roman" w:cs="Times New Roman"/>
+                <w:color w:val="000000"/>
+                <w:sz w:val="22"/>
+              </w:rPr>
+            </w:pPr>
+            <w:r>
+              <w:rPr>
+                <w:rFonts w:eastAsia="Times New Roman" w:cs="Times New Roman"/>
+                <w:color w:val="000000"/>
+                <w:sz w:val="22"/>
+              </w:rPr>
+              <w:t>Là một stochastic process</w:t>
+            </w:r>
+          </w:p>
+        </w:tc>
+        <w:tc>
+          <w:tcPr>
+            <w:tcW w:w="4678" w:type="dxa"/>
+            <w:shd w:val="clear" w:color="auto" w:fill="auto"/>
+            <w:vAlign w:val="bottom"/>
+            <w:hideMark/>
+          </w:tcPr>
+          <w:p>
+            <w:pPr>
+              <w:spacing w:after="0" w:line="240" w:lineRule="auto"/>
+              <w:jc w:val="both"/>
+              <w:rPr>
+                <w:rFonts w:eastAsia="Times New Roman" w:cs="Times New Roman"/>
+                <w:color w:val="000000"/>
+                <w:sz w:val="22"/>
+              </w:rPr>
+            </w:pPr>
+            <w:r>
+              <w:rPr>
+                <w:rFonts w:eastAsia="Times New Roman" w:cs="Times New Roman"/>
+                <w:color w:val="000000"/>
+                <w:sz w:val="22"/>
+                <w:highlight w:val="yellow"/>
+              </w:rPr>
+              <w:t>Không</w:t>
+            </w:r>
+          </w:p>
+        </w:tc>
+      </w:tr>
+    </w:tbl>
+    <w:p>
+      <w:pPr>
+        <w:ind w:left="851"/>
+        <w:jc w:val="both"/>
+      </w:pPr>
+    </w:p>
+    <w:p>
+      <w:pPr>
+        <w:ind w:left="851"/>
+        <w:jc w:val="both"/>
+        <w:rPr>
+          <w:b/>
+          <w:i/>
+        </w:rPr>
+      </w:pPr>
+      <w:r>
+        <w:rPr>
+          <w:b/>
+          <w:i/>
+        </w:rPr>
+        <w:t>Đề xuất chiến lược chuyển đổi thành dữ liệu time-series:</w:t>
+      </w:r>
+    </w:p>
+    <w:p>
+      <w:pPr>
+        <w:pStyle w:val="ListParagraph"/>
+        <w:numPr>
+          <w:ilvl w:val="0"/>
+          <w:numId w:val="11"/>
+        </w:numPr>
+        <w:ind w:left="1134"/>
+        <w:jc w:val="both"/>
+      </w:pPr>
+      <w:r>
+        <w:rPr>
+          <w:b/>
+        </w:rPr>
+        <w:t>Chiến lược 1</w:t>
+      </w:r>
+      <w:r>
+        <w:t xml:space="preserve">: </w:t>
+      </w:r>
+      <w:r>
+        <w:t>Time-series</w:t>
+      </w:r>
+      <w:r>
+        <w:t xml:space="preserve"> ở </w:t>
+      </w:r>
+      <w:r>
+        <w:rPr>
+          <w:highlight w:val="yellow"/>
+        </w:rPr>
+        <w:t>mức hệ thống</w:t>
+      </w:r>
+      <w:r>
+        <w:t xml:space="preserve"> (System-level time series)</w:t>
+      </w:r>
+    </w:p>
+    <w:p>
+      <w:pPr>
+        <w:ind w:left="1418"/>
+        <w:jc w:val="both"/>
+        <w:rPr>
+          <w:i/>
+        </w:rPr>
+      </w:pPr>
+      <w:r>
+        <w:rPr>
+          <w:i/>
+        </w:rPr>
+        <w:t>Định nghĩa:</w:t>
+      </w:r>
+      <w:r>
+        <w:t xml:space="preserve"> </w:t>
+      </w:r>
+      <w:r>
+        <w:t xml:space="preserve">Là dạng chuỗi thời gian mô tả </w:t>
+      </w:r>
+      <w:r>
+        <w:rPr>
+          <w:rStyle w:val="Strong"/>
+        </w:rPr>
+        <w:t xml:space="preserve">sự biến thiên </w:t>
+      </w:r>
+      <w:proofErr w:type="gramStart"/>
+      <w:r>
+        <w:rPr>
+          <w:rStyle w:val="Strong"/>
+        </w:rPr>
+        <w:t>theo</w:t>
+      </w:r>
+      <w:proofErr w:type="gramEnd"/>
+      <w:r>
+        <w:rPr>
+          <w:rStyle w:val="Strong"/>
+        </w:rPr>
+        <w:t xml:space="preserve"> thời gian của toàn bộ hệ thống</w:t>
+      </w:r>
+      <w:r>
+        <w:t>, trong đó mỗi thời điểm phản ánh trạng thái tổng quát của hoạt động kinh doanh.</w:t>
+      </w:r>
+    </w:p>
+    <w:p>
+      <w:pPr>
+        <w:ind w:left="1418"/>
+        <w:jc w:val="both"/>
+      </w:pPr>
+      <w:r>
+        <w:rPr>
+          <w:i/>
+        </w:rPr>
+        <w:t>Cách làm:</w:t>
+      </w:r>
+      <w:r>
+        <w:t xml:space="preserve"> </w:t>
+      </w:r>
+      <w:r>
+        <w:t xml:space="preserve">Chọn tần suất </w:t>
+      </w:r>
+      <w:proofErr w:type="gramStart"/>
+      <w:r>
+        <w:t>theo</w:t>
+      </w:r>
+      <w:proofErr w:type="gramEnd"/>
+      <w:r>
+        <w:t xml:space="preserve"> </w:t>
+      </w:r>
+      <w:r>
+        <w:rPr>
+          <w:rStyle w:val="Strong"/>
+        </w:rPr>
+        <w:t xml:space="preserve">ngày (daily), </w:t>
+      </w:r>
+      <w:r>
+        <w:t>gộp tất cả giao dịch trong cùng khoảng thời gian.</w:t>
+      </w:r>
+    </w:p>
+    <w:p>
+      <w:pPr>
+        <w:ind w:left="1418"/>
+        <w:jc w:val="both"/>
+        <w:rPr>
+          <w:i/>
+        </w:rPr>
+      </w:pPr>
+      <w:r>
+        <w:rPr>
+          <w:i/>
+        </w:rPr>
+        <w:t>Các metrics phát sinh</w:t>
+      </w:r>
+      <w:r>
+        <w:t>:</w:t>
+      </w:r>
+      <w:r>
+        <w:rPr>
+          <w:i/>
+        </w:rPr>
+        <w:t xml:space="preserve"> </w:t>
+      </w:r>
+    </w:p>
+    <w:p>
+      <w:pPr>
+        <w:pStyle w:val="ListParagraph"/>
+        <w:numPr>
+          <w:ilvl w:val="0"/>
+          <w:numId w:val="13"/>
+        </w:numPr>
+        <w:ind w:left="1843"/>
+        <w:jc w:val="both"/>
+        <w:rPr>
+          <w:rStyle w:val="katex-mathml"/>
+          <w:i/>
+        </w:rPr>
+      </w:pPr>
+      <w:r>
+        <w:rPr>
+          <w:i/>
+        </w:rPr>
+        <w:t xml:space="preserve">Tổng doanh thu tại ngày </w:t>
+      </w:r>
+      <w:r>
+        <w:rPr>
+          <w:rStyle w:val="katex-mathml"/>
+          <w:i/>
+        </w:rPr>
+        <w:t xml:space="preserve">t, </w:t>
+      </w:r>
+    </w:p>
+    <w:p>
+      <w:pPr>
+        <w:pStyle w:val="ListParagraph"/>
+        <w:numPr>
+          <w:ilvl w:val="0"/>
+          <w:numId w:val="13"/>
+        </w:numPr>
+        <w:ind w:left="1843"/>
+        <w:jc w:val="both"/>
+        <w:rPr>
+          <w:rStyle w:val="katex-mathml"/>
+          <w:i/>
+        </w:rPr>
+      </w:pPr>
+      <w:r>
+        <w:rPr>
+          <w:i/>
+        </w:rPr>
+        <w:t xml:space="preserve">Tổng số sản phẩm bán ra tại ngày </w:t>
+      </w:r>
+      <w:r>
+        <w:rPr>
+          <w:rStyle w:val="katex-mathml"/>
+          <w:i/>
+        </w:rPr>
+        <w:t xml:space="preserve">t, </w:t>
+      </w:r>
+    </w:p>
+    <w:p>
+      <w:pPr>
+        <w:pStyle w:val="ListParagraph"/>
+        <w:numPr>
+          <w:ilvl w:val="0"/>
+          <w:numId w:val="13"/>
+        </w:numPr>
+        <w:ind w:left="1843"/>
+        <w:jc w:val="both"/>
+        <w:rPr>
+          <w:i/>
+        </w:rPr>
+      </w:pPr>
+      <w:r>
+        <w:rPr>
+          <w:i/>
+        </w:rPr>
+        <w:lastRenderedPageBreak/>
+        <w:t xml:space="preserve">Số lượng giao dịch tại ngày </w:t>
+      </w:r>
+      <w:r>
+        <w:rPr>
+          <w:rStyle w:val="katex-mathml"/>
+          <w:i/>
+        </w:rPr>
+        <w:t>t.</w:t>
+      </w:r>
+    </w:p>
+    <w:p>
+      <w:pPr>
+        <w:ind w:left="1418"/>
+        <w:jc w:val="both"/>
+        <w:rPr>
+          <w:i/>
+        </w:rPr>
+      </w:pPr>
+      <w:r>
+        <w:rPr>
+          <w:i/>
+        </w:rPr>
+        <w:t>Minh chứng:</w:t>
+      </w:r>
+    </w:p>
+    <w:p>
+      <w:pPr>
+        <w:pStyle w:val="ListParagraph"/>
+        <w:numPr>
+          <w:ilvl w:val="0"/>
+          <w:numId w:val="11"/>
+        </w:numPr>
+        <w:ind w:left="1134"/>
+        <w:jc w:val="both"/>
+      </w:pPr>
+      <w:r>
+        <w:rPr>
+          <w:b/>
+        </w:rPr>
+        <w:t>Chiến lược 2</w:t>
+      </w:r>
+      <w:r>
+        <w:t xml:space="preserve">: </w:t>
+      </w:r>
+      <w:r>
+        <w:t>Time-series</w:t>
+      </w:r>
+      <w:r>
+        <w:t xml:space="preserve"> </w:t>
+      </w:r>
+      <w:r>
+        <w:rPr>
+          <w:highlight w:val="yellow"/>
+        </w:rPr>
+        <w:t>theo sản phẩm</w:t>
+      </w:r>
+      <w:r>
+        <w:t xml:space="preserve"> (Product-level time series)</w:t>
+      </w:r>
+    </w:p>
+    <w:p>
+      <w:pPr>
+        <w:ind w:left="1418"/>
+        <w:jc w:val="both"/>
+        <w:rPr>
+          <w:i/>
+        </w:rPr>
+      </w:pPr>
+      <w:r>
+        <w:rPr>
+          <w:i/>
+        </w:rPr>
+        <w:t>Định nghĩa:</w:t>
+      </w:r>
+      <w:r>
+        <w:t xml:space="preserve"> </w:t>
+      </w:r>
+      <w:r>
+        <w:t xml:space="preserve">Là dạng chuỗi thời gian biểu diễn </w:t>
+      </w:r>
+      <w:r>
+        <w:rPr>
+          <w:rStyle w:val="Strong"/>
+        </w:rPr>
+        <w:t xml:space="preserve">quỹ đạo phát triển </w:t>
+      </w:r>
+      <w:proofErr w:type="gramStart"/>
+      <w:r>
+        <w:rPr>
+          <w:rStyle w:val="Strong"/>
+        </w:rPr>
+        <w:t>theo</w:t>
+      </w:r>
+      <w:proofErr w:type="gramEnd"/>
+      <w:r>
+        <w:rPr>
+          <w:rStyle w:val="Strong"/>
+        </w:rPr>
+        <w:t xml:space="preserve"> thời gian của từng sản phẩm riêng lẻ</w:t>
+      </w:r>
+      <w:r>
+        <w:t>, cho phép quan sát sự thay đổi trong vòng đời của sản phẩm.</w:t>
+      </w:r>
+    </w:p>
+    <w:p>
+      <w:pPr>
+        <w:ind w:left="1418"/>
+        <w:jc w:val="both"/>
+      </w:pPr>
+      <w:r>
+        <w:rPr>
+          <w:i/>
+        </w:rPr>
+        <w:t>Cách làm:</w:t>
+      </w:r>
+      <w:r>
+        <w:rPr>
+          <w:i/>
+        </w:rPr>
+        <w:t xml:space="preserve"> </w:t>
+      </w:r>
+      <w:r>
+        <w:t xml:space="preserve">Chọn tần suất </w:t>
+      </w:r>
+      <w:proofErr w:type="gramStart"/>
+      <w:r>
+        <w:t>theo</w:t>
+      </w:r>
+      <w:proofErr w:type="gramEnd"/>
+      <w:r>
+        <w:t xml:space="preserve"> </w:t>
+      </w:r>
+      <w:r>
+        <w:rPr>
+          <w:b/>
+        </w:rPr>
+        <w:t>ngày (daily)</w:t>
+      </w:r>
+      <w:r>
+        <w:t>, gộp các giao dịch theo từng sản phẩm (</w:t>
+      </w:r>
+      <w:r>
+        <w:rPr>
+          <w:rStyle w:val="HTMLCode"/>
+          <w:rFonts w:ascii="Consolas" w:eastAsiaTheme="minorHAnsi" w:hAnsi="Consolas"/>
+          <w:sz w:val="28"/>
+        </w:rPr>
+        <w:t>StockCode</w:t>
+      </w:r>
+      <w:r>
+        <w:t>) trong cùng một khoảng thời gian.</w:t>
+      </w:r>
+    </w:p>
+    <w:p>
+      <w:pPr>
+        <w:ind w:left="1418"/>
+        <w:jc w:val="both"/>
+        <w:rPr>
+          <w:i/>
+        </w:rPr>
+      </w:pPr>
+      <w:r>
+        <w:rPr>
+          <w:i/>
+        </w:rPr>
+        <w:t>Các metrics phát sinh</w:t>
+      </w:r>
+      <w:r>
+        <w:rPr>
+          <w:i/>
+        </w:rPr>
+        <w:t>:</w:t>
+      </w:r>
+    </w:p>
+    <w:p>
+      <w:pPr>
+        <w:pStyle w:val="ListParagraph"/>
+        <w:numPr>
+          <w:ilvl w:val="0"/>
+          <w:numId w:val="14"/>
+        </w:numPr>
+        <w:ind w:left="1843"/>
+        <w:jc w:val="both"/>
+        <w:rPr>
+          <w:rStyle w:val="mord"/>
+        </w:rPr>
+      </w:pPr>
+      <w:r>
+        <w:t xml:space="preserve">Tổng số lượng bán ra của sản phẩm </w:t>
+      </w:r>
+      <w:r>
+        <w:rPr>
+          <w:rStyle w:val="katex-mathml"/>
+        </w:rPr>
+        <w:t>p</w:t>
+      </w:r>
+      <w:r>
+        <w:t xml:space="preserve"> tại ngày </w:t>
+      </w:r>
+      <w:r>
+        <w:rPr>
+          <w:rStyle w:val="katex-mathml"/>
+        </w:rPr>
+        <w:t>t</w:t>
+      </w:r>
+    </w:p>
+    <w:p>
+      <w:pPr>
+        <w:pStyle w:val="ListParagraph"/>
+        <w:numPr>
+          <w:ilvl w:val="0"/>
+          <w:numId w:val="14"/>
+        </w:numPr>
+        <w:ind w:left="1843"/>
+        <w:jc w:val="both"/>
+        <w:rPr>
+          <w:rStyle w:val="mord"/>
+        </w:rPr>
+      </w:pPr>
+      <w:r>
+        <w:t xml:space="preserve">Tổng doanh thu của sản phẩm </w:t>
+      </w:r>
+      <w:r>
+        <w:rPr>
+          <w:rStyle w:val="katex-mathml"/>
+        </w:rPr>
+        <w:t>p</w:t>
+      </w:r>
+      <w:r>
+        <w:t xml:space="preserve"> tại ngày </w:t>
+      </w:r>
+      <w:r>
+        <w:rPr>
+          <w:rStyle w:val="katex-mathml"/>
+        </w:rPr>
+        <w:t>t</w:t>
+      </w:r>
+    </w:p>
+    <w:p>
+      <w:pPr>
+        <w:pStyle w:val="ListParagraph"/>
+        <w:numPr>
+          <w:ilvl w:val="0"/>
+          <w:numId w:val="14"/>
+        </w:numPr>
+        <w:ind w:left="1843"/>
+        <w:jc w:val="both"/>
+        <w:rPr>
+          <w:i/>
+        </w:rPr>
+      </w:pPr>
+      <w:r>
+        <w:t xml:space="preserve">Số lượng giao dịch liên quan đến sản phẩm </w:t>
+      </w:r>
+      <w:r>
+        <w:rPr>
+          <w:rStyle w:val="katex-mathml"/>
+        </w:rPr>
+        <w:t>p</w:t>
+      </w:r>
+      <w:r>
+        <w:t xml:space="preserve"> tại ngày </w:t>
+      </w:r>
+      <w:r>
+        <w:rPr>
+          <w:rStyle w:val="katex-mathml"/>
+        </w:rPr>
+        <w:t>t</w:t>
+      </w:r>
+    </w:p>
+    <w:p>
+      <w:pPr>
+        <w:ind w:left="1418"/>
+        <w:jc w:val="both"/>
+        <w:rPr>
+          <w:i/>
+        </w:rPr>
+      </w:pPr>
+      <w:r>
+        <w:rPr>
+          <w:i/>
+        </w:rPr>
+        <w:t>Minh chứng:</w:t>
+      </w:r>
+    </w:p>
+    <w:p>
+      <w:pPr>
+        <w:pStyle w:val="ListParagraph"/>
+        <w:numPr>
+          <w:ilvl w:val="0"/>
+          <w:numId w:val="11"/>
+        </w:numPr>
+        <w:ind w:left="1134"/>
+        <w:jc w:val="both"/>
+      </w:pPr>
+      <w:r>
+        <w:rPr>
+          <w:b/>
+        </w:rPr>
+        <w:t>Chiến lược 3</w:t>
+      </w:r>
+      <w:r>
+        <w:t xml:space="preserve">: </w:t>
+      </w:r>
+      <w:r>
+        <w:t>Time-series</w:t>
+      </w:r>
+      <w:r>
+        <w:t xml:space="preserve"> </w:t>
+      </w:r>
+      <w:r>
+        <w:rPr>
+          <w:highlight w:val="yellow"/>
+        </w:rPr>
+        <w:t>theo khách hàng</w:t>
+      </w:r>
+      <w:r>
+        <w:t xml:space="preserve"> (Customer-level time series)</w:t>
+      </w:r>
+    </w:p>
+    <w:p>
+      <w:pPr>
+        <w:ind w:left="1418"/>
+        <w:jc w:val="both"/>
+        <w:rPr>
+          <w:i/>
+        </w:rPr>
+      </w:pPr>
+      <w:r>
+        <w:rPr>
+          <w:i/>
+        </w:rPr>
+        <w:t>Định nghĩa:</w:t>
+      </w:r>
+      <w:r>
+        <w:rPr>
+          <w:i/>
+        </w:rPr>
+        <w:t xml:space="preserve"> </w:t>
+      </w:r>
+      <w:r>
+        <w:t xml:space="preserve">Là dạng chuỗi thời gian phản ánh </w:t>
+      </w:r>
+      <w:r>
+        <w:rPr>
+          <w:rStyle w:val="Strong"/>
+        </w:rPr>
+        <w:t xml:space="preserve">sự tiến triển hành </w:t>
+      </w:r>
+      <w:proofErr w:type="gramStart"/>
+      <w:r>
+        <w:rPr>
+          <w:rStyle w:val="Strong"/>
+        </w:rPr>
+        <w:t>vi</w:t>
+      </w:r>
+      <w:proofErr w:type="gramEnd"/>
+      <w:r>
+        <w:rPr>
+          <w:rStyle w:val="Strong"/>
+        </w:rPr>
+        <w:t xml:space="preserve"> của từng khách hàng theo thời gian</w:t>
+      </w:r>
+      <w:r>
+        <w:t>, thể hiện các mô hình tương tác và tiêu dùng lặp lại.</w:t>
+      </w:r>
+    </w:p>
+    <w:p>
+      <w:pPr>
+        <w:pStyle w:val="NormalWeb"/>
+        <w:ind w:left="1418"/>
+        <w:jc w:val="both"/>
+        <w:rPr>
+          <w:sz w:val="28"/>
+          <w:szCs w:val="28"/>
+        </w:rPr>
+      </w:pPr>
+      <w:r>
+        <w:rPr>
+          <w:rStyle w:val="Strong"/>
+          <w:rFonts w:eastAsiaTheme="majorEastAsia"/>
+          <w:b w:val="0"/>
+          <w:i/>
+          <w:sz w:val="28"/>
+          <w:szCs w:val="28"/>
+        </w:rPr>
+        <w:t>Cách làm:</w:t>
+      </w:r>
+      <w:r>
+        <w:rPr>
+          <w:sz w:val="28"/>
+          <w:szCs w:val="28"/>
+        </w:rPr>
+        <w:t xml:space="preserve"> </w:t>
+      </w:r>
+      <w:r>
+        <w:rPr>
+          <w:sz w:val="28"/>
+          <w:szCs w:val="28"/>
+        </w:rPr>
+        <w:t>Chọn tần suất</w:t>
+      </w:r>
+      <w:r>
+        <w:rPr>
+          <w:sz w:val="28"/>
+          <w:szCs w:val="28"/>
+        </w:rPr>
+        <w:t xml:space="preserve"> </w:t>
+      </w:r>
+      <w:proofErr w:type="gramStart"/>
+      <w:r>
+        <w:rPr>
+          <w:sz w:val="28"/>
+          <w:szCs w:val="28"/>
+        </w:rPr>
+        <w:t>theo</w:t>
+      </w:r>
+      <w:proofErr w:type="gramEnd"/>
+      <w:r>
+        <w:rPr>
+          <w:sz w:val="28"/>
+          <w:szCs w:val="28"/>
+        </w:rPr>
+        <w:t xml:space="preserve"> tháng (monthly), gộp các giao dịch theo từng khách hàng (</w:t>
+      </w:r>
+      <w:r>
+        <w:rPr>
+          <w:rStyle w:val="HTMLCode"/>
+          <w:rFonts w:ascii="Times New Roman" w:hAnsi="Times New Roman" w:cs="Times New Roman"/>
+          <w:sz w:val="28"/>
+          <w:szCs w:val="28"/>
+        </w:rPr>
+        <w:t>CustomerID</w:t>
+      </w:r>
+      <w:r>
+        <w:rPr>
+          <w:sz w:val="28"/>
+          <w:szCs w:val="28"/>
+        </w:rPr>
+        <w:t>) trong cùng một khoảng thời gian.</w:t>
+      </w:r>
+    </w:p>
+    <w:p>
+      <w:pPr>
+        <w:pStyle w:val="NormalWeb"/>
+        <w:ind w:left="1418"/>
+        <w:jc w:val="both"/>
+        <w:rPr>
+          <w:b/>
+          <w:i/>
+          <w:sz w:val="28"/>
+          <w:szCs w:val="28"/>
+        </w:rPr>
+      </w:pPr>
+      <w:r>
+        <w:rPr>
+          <w:rStyle w:val="Strong"/>
+          <w:rFonts w:eastAsiaTheme="majorEastAsia"/>
+          <w:b w:val="0"/>
+          <w:i/>
+          <w:sz w:val="28"/>
+          <w:szCs w:val="28"/>
+        </w:rPr>
+        <w:t>Các metrics phát sinh:</w:t>
+      </w:r>
+    </w:p>
+    <w:p>
+      <w:pPr>
+        <w:pStyle w:val="NormalWeb"/>
+        <w:numPr>
+          <w:ilvl w:val="0"/>
+          <w:numId w:val="16"/>
+        </w:numPr>
+        <w:ind w:left="1843"/>
+        <w:jc w:val="both"/>
+        <w:rPr>
+          <w:sz w:val="28"/>
+          <w:szCs w:val="28"/>
+        </w:rPr>
+      </w:pPr>
+      <w:r>
+        <w:rPr>
+          <w:sz w:val="28"/>
+          <w:szCs w:val="28"/>
+        </w:rPr>
+        <w:t xml:space="preserve">Tổng chi tiêu của khách hàng </w:t>
+      </w:r>
+      <w:r>
+        <w:rPr>
+          <w:rStyle w:val="katex-mathml"/>
+          <w:rFonts w:eastAsiaTheme="majorEastAsia"/>
+          <w:sz w:val="28"/>
+          <w:szCs w:val="28"/>
+        </w:rPr>
+        <w:t>c</w:t>
+      </w:r>
+      <w:r>
+        <w:rPr>
+          <w:sz w:val="28"/>
+          <w:szCs w:val="28"/>
+        </w:rPr>
+        <w:t xml:space="preserve"> tại thời điểm </w:t>
+      </w:r>
+      <w:r>
+        <w:rPr>
+          <w:rStyle w:val="katex-mathml"/>
+          <w:rFonts w:eastAsiaTheme="majorEastAsia"/>
+          <w:sz w:val="28"/>
+          <w:szCs w:val="28"/>
+        </w:rPr>
+        <w:t>t</w:t>
+      </w:r>
+    </w:p>
+    <w:p>
+      <w:pPr>
+        <w:pStyle w:val="NormalWeb"/>
+        <w:numPr>
+          <w:ilvl w:val="0"/>
+          <w:numId w:val="16"/>
+        </w:numPr>
+        <w:ind w:left="1843"/>
+        <w:jc w:val="both"/>
+        <w:rPr>
+          <w:sz w:val="28"/>
+          <w:szCs w:val="28"/>
+        </w:rPr>
+      </w:pPr>
+      <w:r>
+        <w:rPr>
+          <w:sz w:val="28"/>
+          <w:szCs w:val="28"/>
+        </w:rPr>
+        <w:t xml:space="preserve">Tổng số sản phẩm mà khách hàng </w:t>
+      </w:r>
+      <w:r>
+        <w:rPr>
+          <w:rStyle w:val="katex-mathml"/>
+          <w:rFonts w:eastAsiaTheme="majorEastAsia"/>
+          <w:sz w:val="28"/>
+          <w:szCs w:val="28"/>
+        </w:rPr>
+        <w:t>c</w:t>
+      </w:r>
+      <w:r>
+        <w:rPr>
+          <w:sz w:val="28"/>
+          <w:szCs w:val="28"/>
+        </w:rPr>
+        <w:t xml:space="preserve"> mua tại thời điểm </w:t>
+      </w:r>
+      <w:r>
+        <w:rPr>
+          <w:rStyle w:val="katex-mathml"/>
+          <w:rFonts w:eastAsiaTheme="majorEastAsia"/>
+          <w:sz w:val="28"/>
+          <w:szCs w:val="28"/>
+        </w:rPr>
+        <w:t>t</w:t>
+      </w:r>
+    </w:p>
+    <w:p>
+      <w:pPr>
+        <w:pStyle w:val="NormalWeb"/>
+        <w:numPr>
+          <w:ilvl w:val="0"/>
+          <w:numId w:val="16"/>
+        </w:numPr>
+        <w:ind w:left="1843"/>
+        <w:jc w:val="both"/>
+        <w:rPr>
+          <w:sz w:val="28"/>
+          <w:szCs w:val="28"/>
+        </w:rPr>
+      </w:pPr>
+      <w:r>
+        <w:rPr>
+          <w:sz w:val="28"/>
+          <w:szCs w:val="28"/>
+        </w:rPr>
+        <w:t xml:space="preserve">Số lượng giao dịch của khách hàng </w:t>
+      </w:r>
+      <w:r>
+        <w:rPr>
+          <w:rStyle w:val="katex-mathml"/>
+          <w:rFonts w:eastAsiaTheme="majorEastAsia"/>
+          <w:sz w:val="28"/>
+          <w:szCs w:val="28"/>
+        </w:rPr>
+        <w:t>c</w:t>
+      </w:r>
+      <w:r>
+        <w:rPr>
+          <w:sz w:val="28"/>
+          <w:szCs w:val="28"/>
+        </w:rPr>
+        <w:t xml:space="preserve"> tại thời điểm </w:t>
+      </w:r>
+      <w:r>
+        <w:rPr>
+          <w:rStyle w:val="katex-mathml"/>
+          <w:rFonts w:eastAsiaTheme="majorEastAsia"/>
+          <w:sz w:val="28"/>
+          <w:szCs w:val="28"/>
+        </w:rPr>
+        <w:t>t</w:t>
+      </w:r>
+    </w:p>
+    <w:p>
+      <w:pPr>
+        <w:ind w:left="1418"/>
+        <w:jc w:val="both"/>
+        <w:rPr>
+          <w:i/>
+        </w:rPr>
+      </w:pPr>
+      <w:r>
+        <w:rPr>
+          <w:i/>
+        </w:rPr>
+        <w:t xml:space="preserve"> </w:t>
+      </w:r>
+      <w:r>
+        <w:rPr>
+          <w:i/>
+        </w:rPr>
+        <w:t>Minh chứng:</w:t>
+      </w:r>
+    </w:p>
+    <w:p>
+      <w:pPr>
+        <w:pStyle w:val="ListParagraph"/>
+        <w:numPr>
+          <w:ilvl w:val="0"/>
+          <w:numId w:val="11"/>
+        </w:numPr>
+        <w:ind w:left="1134"/>
+        <w:jc w:val="both"/>
+      </w:pPr>
+      <w:r>
+        <w:rPr>
+          <w:b/>
+        </w:rPr>
+        <w:t>Chiến lược 4</w:t>
+      </w:r>
+      <w:r>
+        <w:t xml:space="preserve">: </w:t>
+      </w:r>
+      <w:r>
+        <w:t>Time-series</w:t>
+      </w:r>
+      <w:r>
+        <w:t xml:space="preserve"> </w:t>
+      </w:r>
+      <w:r>
+        <w:rPr>
+          <w:highlight w:val="yellow"/>
+        </w:rPr>
+        <w:t>đa biến</w:t>
+      </w:r>
+      <w:r>
+        <w:t xml:space="preserve"> (Multivariate time series)</w:t>
+      </w:r>
+      <w:r>
+        <w:t>. Lưu ý chiến lược này là phần mở rộng của chiến lược 1.</w:t>
+      </w:r>
+    </w:p>
+    <w:p>
+      <w:pPr>
+        <w:ind w:left="1418"/>
+        <w:jc w:val="both"/>
+        <w:rPr>
+          <w:i/>
+        </w:rPr>
+      </w:pPr>
+      <w:r>
+        <w:rPr>
+          <w:i/>
+        </w:rPr>
+        <w:t>Định nghĩa:</w:t>
+      </w:r>
+      <w:r>
+        <w:rPr>
+          <w:i/>
+        </w:rPr>
+        <w:t xml:space="preserve"> </w:t>
+      </w:r>
+      <w:r>
+        <w:t xml:space="preserve">Là dạng chuỗi thời gian trong đó </w:t>
+      </w:r>
+      <w:r>
+        <w:rPr>
+          <w:rStyle w:val="Strong"/>
+        </w:rPr>
+        <w:t xml:space="preserve">trạng thái của đối tượng nghiên cứu tại mỗi thời điểm được đặc trưng bởi nhiều biến </w:t>
+      </w:r>
+      <w:r>
+        <w:rPr>
+          <w:rStyle w:val="Strong"/>
+        </w:rPr>
+        <w:lastRenderedPageBreak/>
+        <w:t>đồng thời</w:t>
+      </w:r>
+      <w:r>
+        <w:t>, phản ánh mối quan hệ động giữa các thành phần của hệ thống.</w:t>
+      </w:r>
+    </w:p>
+    <w:p>
+      <w:pPr>
+        <w:ind w:left="1418"/>
+        <w:jc w:val="both"/>
+        <w:rPr>
+          <w:i/>
+        </w:rPr>
+      </w:pPr>
+      <w:r>
+        <w:rPr>
+          <w:i/>
+        </w:rPr>
+        <w:t xml:space="preserve">Cách làm: </w:t>
+      </w:r>
+      <w:r>
+        <w:t xml:space="preserve">Chọn tần suất </w:t>
+      </w:r>
+      <w:proofErr w:type="gramStart"/>
+      <w:r>
+        <w:t>theo</w:t>
+      </w:r>
+      <w:proofErr w:type="gramEnd"/>
+      <w:r>
+        <w:t xml:space="preserve"> ngày (daily), gộp toàn bộ giao dịch trong cùng một khoảng thời gian và biểu diễn trạng thái hệ thống bằng một vector nhiều biến.</w:t>
+      </w:r>
+    </w:p>
+    <w:p>
+      <w:pPr>
+        <w:ind w:left="1418"/>
+        <w:jc w:val="both"/>
+        <w:rPr>
+          <w:i/>
+        </w:rPr>
+      </w:pPr>
+      <w:r>
+        <w:rPr>
+          <w:i/>
+        </w:rPr>
+        <w:t>Các metrics phát sinh:</w:t>
+      </w:r>
+    </w:p>
+    <w:p>
+      <w:pPr>
+        <w:pStyle w:val="ListParagraph"/>
+        <w:numPr>
+          <w:ilvl w:val="0"/>
+          <w:numId w:val="17"/>
+        </w:numPr>
+        <w:ind w:left="1843"/>
+        <w:jc w:val="both"/>
+      </w:pPr>
+      <w:r>
+        <w:t>Tổng doanh thu tại ngày t</w:t>
+      </w:r>
+    </w:p>
+    <w:p>
+      <w:pPr>
+        <w:pStyle w:val="ListParagraph"/>
+        <w:numPr>
+          <w:ilvl w:val="0"/>
+          <w:numId w:val="17"/>
+        </w:numPr>
+        <w:ind w:left="1843"/>
+        <w:jc w:val="both"/>
+      </w:pPr>
+      <w:r>
+        <w:t>Số lượng giao dịch tại ngày t</w:t>
+      </w:r>
+    </w:p>
+    <w:p>
+      <w:pPr>
+        <w:pStyle w:val="ListParagraph"/>
+        <w:numPr>
+          <w:ilvl w:val="0"/>
+          <w:numId w:val="17"/>
+        </w:numPr>
+        <w:ind w:left="1843"/>
+        <w:jc w:val="both"/>
+      </w:pPr>
+      <w:r>
+        <w:t>Tổng số sản phẩm bán ra tại ngày t</w:t>
+      </w:r>
+    </w:p>
+    <w:p>
+      <w:pPr>
+        <w:pStyle w:val="ListParagraph"/>
+        <w:numPr>
+          <w:ilvl w:val="0"/>
+          <w:numId w:val="17"/>
+        </w:numPr>
+        <w:ind w:left="1843"/>
+        <w:jc w:val="both"/>
+      </w:pPr>
+      <w:r>
+        <w:t>Số lượng khách hàng duy nhất phát sinh giao dịch tại ngày t</w:t>
+      </w:r>
+    </w:p>
+    <w:p>
+      <w:pPr>
+        <w:ind w:left="1418"/>
+        <w:jc w:val="both"/>
+        <w:rPr>
+          <w:i/>
+        </w:rPr>
+      </w:pPr>
+      <w:r>
+        <w:rPr>
+          <w:i/>
+        </w:rPr>
+        <w:t>Minh chứng:</w:t>
+      </w:r>
+    </w:p>
+    <w:p>
+      <w:pPr>
+        <w:jc w:val="both"/>
+      </w:pPr>
+    </w:p>
     <w:p>
       <w:pPr>
         <w:pStyle w:val="H2"/>
@@ -1427,6 +3418,720 @@
     </w:lvl>
   </w:abstractNum>
   <w:abstractNum w:abstractNumId="4">
+    <w:nsid w:val="225C683B"/>
+    <w:multiLevelType w:val="hybridMultilevel"/>
+    <w:tmpl w:val="C4C0770E"/>
+    <w:lvl w:ilvl="0" w:tplc="797AAD86">
+      <w:start w:val="1"/>
+      <w:numFmt w:val="bullet"/>
+      <w:lvlText w:val="-"/>
+      <w:lvlJc w:val="left"/>
+      <w:pPr>
+        <w:ind w:left="1571" w:hanging="360"/>
+      </w:pPr>
+      <w:rPr>
+        <w:rFonts w:ascii="Times New Roman" w:hAnsi="Times New Roman" w:cs="Times New Roman" w:hint="default"/>
+      </w:rPr>
+    </w:lvl>
+    <w:lvl w:ilvl="1" w:tplc="04090003" w:tentative="1">
+      <w:start w:val="1"/>
+      <w:numFmt w:val="bullet"/>
+      <w:lvlText w:val="o"/>
+      <w:lvlJc w:val="left"/>
+      <w:pPr>
+        <w:ind w:left="2291" w:hanging="360"/>
+      </w:pPr>
+      <w:rPr>
+        <w:rFonts w:ascii="Courier New" w:hAnsi="Courier New" w:cs="Courier New" w:hint="default"/>
+      </w:rPr>
+    </w:lvl>
+    <w:lvl w:ilvl="2" w:tplc="04090005" w:tentative="1">
+      <w:start w:val="1"/>
+      <w:numFmt w:val="bullet"/>
+      <w:lvlText w:val=""/>
+      <w:lvlJc w:val="left"/>
+      <w:pPr>
+        <w:ind w:left="3011" w:hanging="360"/>
+      </w:pPr>
+      <w:rPr>
+        <w:rFonts w:ascii="Wingdings" w:hAnsi="Wingdings" w:hint="default"/>
+      </w:rPr>
+    </w:lvl>
+    <w:lvl w:ilvl="3" w:tplc="04090001" w:tentative="1">
+      <w:start w:val="1"/>
+      <w:numFmt w:val="bullet"/>
+      <w:lvlText w:val=""/>
+      <w:lvlJc w:val="left"/>
+      <w:pPr>
+        <w:ind w:left="3731" w:hanging="360"/>
+      </w:pPr>
+      <w:rPr>
+        <w:rFonts w:ascii="Symbol" w:hAnsi="Symbol" w:hint="default"/>
+      </w:rPr>
+    </w:lvl>
+    <w:lvl w:ilvl="4" w:tplc="04090003" w:tentative="1">
+      <w:start w:val="1"/>
+      <w:numFmt w:val="bullet"/>
+      <w:lvlText w:val="o"/>
+      <w:lvlJc w:val="left"/>
+      <w:pPr>
+        <w:ind w:left="4451" w:hanging="360"/>
+      </w:pPr>
+      <w:rPr>
+        <w:rFonts w:ascii="Courier New" w:hAnsi="Courier New" w:cs="Courier New" w:hint="default"/>
+      </w:rPr>
+    </w:lvl>
+    <w:lvl w:ilvl="5" w:tplc="04090005" w:tentative="1">
+      <w:start w:val="1"/>
+      <w:numFmt w:val="bullet"/>
+      <w:lvlText w:val=""/>
+      <w:lvlJc w:val="left"/>
+      <w:pPr>
+        <w:ind w:left="5171" w:hanging="360"/>
+      </w:pPr>
+      <w:rPr>
+        <w:rFonts w:ascii="Wingdings" w:hAnsi="Wingdings" w:hint="default"/>
+      </w:rPr>
+    </w:lvl>
+    <w:lvl w:ilvl="6" w:tplc="04090001" w:tentative="1">
+      <w:start w:val="1"/>
+      <w:numFmt w:val="bullet"/>
+      <w:lvlText w:val=""/>
+      <w:lvlJc w:val="left"/>
+      <w:pPr>
+        <w:ind w:left="5891" w:hanging="360"/>
+      </w:pPr>
+      <w:rPr>
+        <w:rFonts w:ascii="Symbol" w:hAnsi="Symbol" w:hint="default"/>
+      </w:rPr>
+    </w:lvl>
+    <w:lvl w:ilvl="7" w:tplc="04090003" w:tentative="1">
+      <w:start w:val="1"/>
+      <w:numFmt w:val="bullet"/>
+      <w:lvlText w:val="o"/>
+      <w:lvlJc w:val="left"/>
+      <w:pPr>
+        <w:ind w:left="6611" w:hanging="360"/>
+      </w:pPr>
+      <w:rPr>
+        <w:rFonts w:ascii="Courier New" w:hAnsi="Courier New" w:cs="Courier New" w:hint="default"/>
+      </w:rPr>
+    </w:lvl>
+    <w:lvl w:ilvl="8" w:tplc="04090005" w:tentative="1">
+      <w:start w:val="1"/>
+      <w:numFmt w:val="bullet"/>
+      <w:lvlText w:val=""/>
+      <w:lvlJc w:val="left"/>
+      <w:pPr>
+        <w:ind w:left="7331" w:hanging="360"/>
+      </w:pPr>
+      <w:rPr>
+        <w:rFonts w:ascii="Wingdings" w:hAnsi="Wingdings" w:hint="default"/>
+      </w:rPr>
+    </w:lvl>
+  </w:abstractNum>
+  <w:abstractNum w:abstractNumId="5">
+    <w:nsid w:val="22610C23"/>
+    <w:multiLevelType w:val="multilevel"/>
+    <w:tmpl w:val="B48AA3AE"/>
+    <w:lvl w:ilvl="0">
+      <w:start w:val="1"/>
+      <w:numFmt w:val="bullet"/>
+      <w:lvlText w:val=""/>
+      <w:lvlJc w:val="left"/>
+      <w:pPr>
+        <w:tabs>
+          <w:tab w:val="num" w:pos="720"/>
+        </w:tabs>
+        <w:ind w:left="720" w:hanging="360"/>
+      </w:pPr>
+      <w:rPr>
+        <w:rFonts w:ascii="Symbol" w:hAnsi="Symbol" w:hint="default"/>
+        <w:sz w:val="20"/>
+      </w:rPr>
+    </w:lvl>
+    <w:lvl w:ilvl="1" w:tentative="1">
+      <w:start w:val="1"/>
+      <w:numFmt w:val="bullet"/>
+      <w:lvlText w:val="o"/>
+      <w:lvlJc w:val="left"/>
+      <w:pPr>
+        <w:tabs>
+          <w:tab w:val="num" w:pos="1440"/>
+        </w:tabs>
+        <w:ind w:left="1440" w:hanging="360"/>
+      </w:pPr>
+      <w:rPr>
+        <w:rFonts w:ascii="Courier New" w:hAnsi="Courier New" w:hint="default"/>
+        <w:sz w:val="20"/>
+      </w:rPr>
+    </w:lvl>
+    <w:lvl w:ilvl="2" w:tentative="1">
+      <w:start w:val="1"/>
+      <w:numFmt w:val="bullet"/>
+      <w:lvlText w:val=""/>
+      <w:lvlJc w:val="left"/>
+      <w:pPr>
+        <w:tabs>
+          <w:tab w:val="num" w:pos="2160"/>
+        </w:tabs>
+        <w:ind w:left="2160" w:hanging="360"/>
+      </w:pPr>
+      <w:rPr>
+        <w:rFonts w:ascii="Wingdings" w:hAnsi="Wingdings" w:hint="default"/>
+        <w:sz w:val="20"/>
+      </w:rPr>
+    </w:lvl>
+    <w:lvl w:ilvl="3" w:tentative="1">
+      <w:start w:val="1"/>
+      <w:numFmt w:val="bullet"/>
+      <w:lvlText w:val=""/>
+      <w:lvlJc w:val="left"/>
+      <w:pPr>
+        <w:tabs>
+          <w:tab w:val="num" w:pos="2880"/>
+        </w:tabs>
+        <w:ind w:left="2880" w:hanging="360"/>
+      </w:pPr>
+      <w:rPr>
+        <w:rFonts w:ascii="Wingdings" w:hAnsi="Wingdings" w:hint="default"/>
+        <w:sz w:val="20"/>
+      </w:rPr>
+    </w:lvl>
+    <w:lvl w:ilvl="4" w:tentative="1">
+      <w:start w:val="1"/>
+      <w:numFmt w:val="bullet"/>
+      <w:lvlText w:val=""/>
+      <w:lvlJc w:val="left"/>
+      <w:pPr>
+        <w:tabs>
+          <w:tab w:val="num" w:pos="3600"/>
+        </w:tabs>
+        <w:ind w:left="3600" w:hanging="360"/>
+      </w:pPr>
+      <w:rPr>
+        <w:rFonts w:ascii="Wingdings" w:hAnsi="Wingdings" w:hint="default"/>
+        <w:sz w:val="20"/>
+      </w:rPr>
+    </w:lvl>
+    <w:lvl w:ilvl="5" w:tentative="1">
+      <w:start w:val="1"/>
+      <w:numFmt w:val="bullet"/>
+      <w:lvlText w:val=""/>
+      <w:lvlJc w:val="left"/>
+      <w:pPr>
+        <w:tabs>
+          <w:tab w:val="num" w:pos="4320"/>
+        </w:tabs>
+        <w:ind w:left="4320" w:hanging="360"/>
+      </w:pPr>
+      <w:rPr>
+        <w:rFonts w:ascii="Wingdings" w:hAnsi="Wingdings" w:hint="default"/>
+        <w:sz w:val="20"/>
+      </w:rPr>
+    </w:lvl>
+    <w:lvl w:ilvl="6" w:tentative="1">
+      <w:start w:val="1"/>
+      <w:numFmt w:val="bullet"/>
+      <w:lvlText w:val=""/>
+      <w:lvlJc w:val="left"/>
+      <w:pPr>
+        <w:tabs>
+          <w:tab w:val="num" w:pos="5040"/>
+        </w:tabs>
+        <w:ind w:left="5040" w:hanging="360"/>
+      </w:pPr>
+      <w:rPr>
+        <w:rFonts w:ascii="Wingdings" w:hAnsi="Wingdings" w:hint="default"/>
+        <w:sz w:val="20"/>
+      </w:rPr>
+    </w:lvl>
+    <w:lvl w:ilvl="7" w:tentative="1">
+      <w:start w:val="1"/>
+      <w:numFmt w:val="bullet"/>
+      <w:lvlText w:val=""/>
+      <w:lvlJc w:val="left"/>
+      <w:pPr>
+        <w:tabs>
+          <w:tab w:val="num" w:pos="5760"/>
+        </w:tabs>
+        <w:ind w:left="5760" w:hanging="360"/>
+      </w:pPr>
+      <w:rPr>
+        <w:rFonts w:ascii="Wingdings" w:hAnsi="Wingdings" w:hint="default"/>
+        <w:sz w:val="20"/>
+      </w:rPr>
+    </w:lvl>
+    <w:lvl w:ilvl="8" w:tentative="1">
+      <w:start w:val="1"/>
+      <w:numFmt w:val="bullet"/>
+      <w:lvlText w:val=""/>
+      <w:lvlJc w:val="left"/>
+      <w:pPr>
+        <w:tabs>
+          <w:tab w:val="num" w:pos="6480"/>
+        </w:tabs>
+        <w:ind w:left="6480" w:hanging="360"/>
+      </w:pPr>
+      <w:rPr>
+        <w:rFonts w:ascii="Wingdings" w:hAnsi="Wingdings" w:hint="default"/>
+        <w:sz w:val="20"/>
+      </w:rPr>
+    </w:lvl>
+  </w:abstractNum>
+  <w:abstractNum w:abstractNumId="6">
+    <w:nsid w:val="26F37CF1"/>
+    <w:multiLevelType w:val="hybridMultilevel"/>
+    <w:tmpl w:val="F8068808"/>
+    <w:lvl w:ilvl="0" w:tplc="04090001">
+      <w:start w:val="1"/>
+      <w:numFmt w:val="bullet"/>
+      <w:lvlText w:val=""/>
+      <w:lvlJc w:val="left"/>
+      <w:pPr>
+        <w:ind w:left="720" w:hanging="360"/>
+      </w:pPr>
+      <w:rPr>
+        <w:rFonts w:ascii="Symbol" w:hAnsi="Symbol" w:hint="default"/>
+      </w:rPr>
+    </w:lvl>
+    <w:lvl w:ilvl="1" w:tplc="04090003" w:tentative="1">
+      <w:start w:val="1"/>
+      <w:numFmt w:val="bullet"/>
+      <w:lvlText w:val="o"/>
+      <w:lvlJc w:val="left"/>
+      <w:pPr>
+        <w:ind w:left="1440" w:hanging="360"/>
+      </w:pPr>
+      <w:rPr>
+        <w:rFonts w:ascii="Courier New" w:hAnsi="Courier New" w:cs="Courier New" w:hint="default"/>
+      </w:rPr>
+    </w:lvl>
+    <w:lvl w:ilvl="2" w:tplc="04090005" w:tentative="1">
+      <w:start w:val="1"/>
+      <w:numFmt w:val="bullet"/>
+      <w:lvlText w:val=""/>
+      <w:lvlJc w:val="left"/>
+      <w:pPr>
+        <w:ind w:left="2160" w:hanging="360"/>
+      </w:pPr>
+      <w:rPr>
+        <w:rFonts w:ascii="Wingdings" w:hAnsi="Wingdings" w:hint="default"/>
+      </w:rPr>
+    </w:lvl>
+    <w:lvl w:ilvl="3" w:tplc="04090001" w:tentative="1">
+      <w:start w:val="1"/>
+      <w:numFmt w:val="bullet"/>
+      <w:lvlText w:val=""/>
+      <w:lvlJc w:val="left"/>
+      <w:pPr>
+        <w:ind w:left="2880" w:hanging="360"/>
+      </w:pPr>
+      <w:rPr>
+        <w:rFonts w:ascii="Symbol" w:hAnsi="Symbol" w:hint="default"/>
+      </w:rPr>
+    </w:lvl>
+    <w:lvl w:ilvl="4" w:tplc="04090003" w:tentative="1">
+      <w:start w:val="1"/>
+      <w:numFmt w:val="bullet"/>
+      <w:lvlText w:val="o"/>
+      <w:lvlJc w:val="left"/>
+      <w:pPr>
+        <w:ind w:left="3600" w:hanging="360"/>
+      </w:pPr>
+      <w:rPr>
+        <w:rFonts w:ascii="Courier New" w:hAnsi="Courier New" w:cs="Courier New" w:hint="default"/>
+      </w:rPr>
+    </w:lvl>
+    <w:lvl w:ilvl="5" w:tplc="04090005" w:tentative="1">
+      <w:start w:val="1"/>
+      <w:numFmt w:val="bullet"/>
+      <w:lvlText w:val=""/>
+      <w:lvlJc w:val="left"/>
+      <w:pPr>
+        <w:ind w:left="4320" w:hanging="360"/>
+      </w:pPr>
+      <w:rPr>
+        <w:rFonts w:ascii="Wingdings" w:hAnsi="Wingdings" w:hint="default"/>
+      </w:rPr>
+    </w:lvl>
+    <w:lvl w:ilvl="6" w:tplc="04090001" w:tentative="1">
+      <w:start w:val="1"/>
+      <w:numFmt w:val="bullet"/>
+      <w:lvlText w:val=""/>
+      <w:lvlJc w:val="left"/>
+      <w:pPr>
+        <w:ind w:left="5040" w:hanging="360"/>
+      </w:pPr>
+      <w:rPr>
+        <w:rFonts w:ascii="Symbol" w:hAnsi="Symbol" w:hint="default"/>
+      </w:rPr>
+    </w:lvl>
+    <w:lvl w:ilvl="7" w:tplc="04090003" w:tentative="1">
+      <w:start w:val="1"/>
+      <w:numFmt w:val="bullet"/>
+      <w:lvlText w:val="o"/>
+      <w:lvlJc w:val="left"/>
+      <w:pPr>
+        <w:ind w:left="5760" w:hanging="360"/>
+      </w:pPr>
+      <w:rPr>
+        <w:rFonts w:ascii="Courier New" w:hAnsi="Courier New" w:cs="Courier New" w:hint="default"/>
+      </w:rPr>
+    </w:lvl>
+    <w:lvl w:ilvl="8" w:tplc="04090005" w:tentative="1">
+      <w:start w:val="1"/>
+      <w:numFmt w:val="bullet"/>
+      <w:lvlText w:val=""/>
+      <w:lvlJc w:val="left"/>
+      <w:pPr>
+        <w:ind w:left="6480" w:hanging="360"/>
+      </w:pPr>
+      <w:rPr>
+        <w:rFonts w:ascii="Wingdings" w:hAnsi="Wingdings" w:hint="default"/>
+      </w:rPr>
+    </w:lvl>
+  </w:abstractNum>
+  <w:abstractNum w:abstractNumId="7">
+    <w:nsid w:val="2AE7181C"/>
+    <w:multiLevelType w:val="hybridMultilevel"/>
+    <w:tmpl w:val="46049B5A"/>
+    <w:lvl w:ilvl="0" w:tplc="797AAD86">
+      <w:start w:val="1"/>
+      <w:numFmt w:val="bullet"/>
+      <w:lvlText w:val="-"/>
+      <w:lvlJc w:val="left"/>
+      <w:pPr>
+        <w:ind w:left="1571" w:hanging="360"/>
+      </w:pPr>
+      <w:rPr>
+        <w:rFonts w:ascii="Times New Roman" w:hAnsi="Times New Roman" w:cs="Times New Roman" w:hint="default"/>
+      </w:rPr>
+    </w:lvl>
+    <w:lvl w:ilvl="1" w:tplc="04090003" w:tentative="1">
+      <w:start w:val="1"/>
+      <w:numFmt w:val="bullet"/>
+      <w:lvlText w:val="o"/>
+      <w:lvlJc w:val="left"/>
+      <w:pPr>
+        <w:ind w:left="2291" w:hanging="360"/>
+      </w:pPr>
+      <w:rPr>
+        <w:rFonts w:ascii="Courier New" w:hAnsi="Courier New" w:cs="Courier New" w:hint="default"/>
+      </w:rPr>
+    </w:lvl>
+    <w:lvl w:ilvl="2" w:tplc="04090005" w:tentative="1">
+      <w:start w:val="1"/>
+      <w:numFmt w:val="bullet"/>
+      <w:lvlText w:val=""/>
+      <w:lvlJc w:val="left"/>
+      <w:pPr>
+        <w:ind w:left="3011" w:hanging="360"/>
+      </w:pPr>
+      <w:rPr>
+        <w:rFonts w:ascii="Wingdings" w:hAnsi="Wingdings" w:hint="default"/>
+      </w:rPr>
+    </w:lvl>
+    <w:lvl w:ilvl="3" w:tplc="04090001" w:tentative="1">
+      <w:start w:val="1"/>
+      <w:numFmt w:val="bullet"/>
+      <w:lvlText w:val=""/>
+      <w:lvlJc w:val="left"/>
+      <w:pPr>
+        <w:ind w:left="3731" w:hanging="360"/>
+      </w:pPr>
+      <w:rPr>
+        <w:rFonts w:ascii="Symbol" w:hAnsi="Symbol" w:hint="default"/>
+      </w:rPr>
+    </w:lvl>
+    <w:lvl w:ilvl="4" w:tplc="04090003" w:tentative="1">
+      <w:start w:val="1"/>
+      <w:numFmt w:val="bullet"/>
+      <w:lvlText w:val="o"/>
+      <w:lvlJc w:val="left"/>
+      <w:pPr>
+        <w:ind w:left="4451" w:hanging="360"/>
+      </w:pPr>
+      <w:rPr>
+        <w:rFonts w:ascii="Courier New" w:hAnsi="Courier New" w:cs="Courier New" w:hint="default"/>
+      </w:rPr>
+    </w:lvl>
+    <w:lvl w:ilvl="5" w:tplc="04090005" w:tentative="1">
+      <w:start w:val="1"/>
+      <w:numFmt w:val="bullet"/>
+      <w:lvlText w:val=""/>
+      <w:lvlJc w:val="left"/>
+      <w:pPr>
+        <w:ind w:left="5171" w:hanging="360"/>
+      </w:pPr>
+      <w:rPr>
+        <w:rFonts w:ascii="Wingdings" w:hAnsi="Wingdings" w:hint="default"/>
+      </w:rPr>
+    </w:lvl>
+    <w:lvl w:ilvl="6" w:tplc="04090001" w:tentative="1">
+      <w:start w:val="1"/>
+      <w:numFmt w:val="bullet"/>
+      <w:lvlText w:val=""/>
+      <w:lvlJc w:val="left"/>
+      <w:pPr>
+        <w:ind w:left="5891" w:hanging="360"/>
+      </w:pPr>
+      <w:rPr>
+        <w:rFonts w:ascii="Symbol" w:hAnsi="Symbol" w:hint="default"/>
+      </w:rPr>
+    </w:lvl>
+    <w:lvl w:ilvl="7" w:tplc="04090003" w:tentative="1">
+      <w:start w:val="1"/>
+      <w:numFmt w:val="bullet"/>
+      <w:lvlText w:val="o"/>
+      <w:lvlJc w:val="left"/>
+      <w:pPr>
+        <w:ind w:left="6611" w:hanging="360"/>
+      </w:pPr>
+      <w:rPr>
+        <w:rFonts w:ascii="Courier New" w:hAnsi="Courier New" w:cs="Courier New" w:hint="default"/>
+      </w:rPr>
+    </w:lvl>
+    <w:lvl w:ilvl="8" w:tplc="04090005" w:tentative="1">
+      <w:start w:val="1"/>
+      <w:numFmt w:val="bullet"/>
+      <w:lvlText w:val=""/>
+      <w:lvlJc w:val="left"/>
+      <w:pPr>
+        <w:ind w:left="7331" w:hanging="360"/>
+      </w:pPr>
+      <w:rPr>
+        <w:rFonts w:ascii="Wingdings" w:hAnsi="Wingdings" w:hint="default"/>
+      </w:rPr>
+    </w:lvl>
+  </w:abstractNum>
+  <w:abstractNum w:abstractNumId="8">
+    <w:nsid w:val="2C1D023F"/>
+    <w:multiLevelType w:val="hybridMultilevel"/>
+    <w:tmpl w:val="95D0C0C6"/>
+    <w:lvl w:ilvl="0" w:tplc="04090009">
+      <w:start w:val="1"/>
+      <w:numFmt w:val="bullet"/>
+      <w:lvlText w:val=""/>
+      <w:lvlJc w:val="left"/>
+      <w:pPr>
+        <w:ind w:left="1571" w:hanging="360"/>
+      </w:pPr>
+      <w:rPr>
+        <w:rFonts w:ascii="Wingdings" w:hAnsi="Wingdings" w:hint="default"/>
+      </w:rPr>
+    </w:lvl>
+    <w:lvl w:ilvl="1" w:tplc="04090003" w:tentative="1">
+      <w:start w:val="1"/>
+      <w:numFmt w:val="bullet"/>
+      <w:lvlText w:val="o"/>
+      <w:lvlJc w:val="left"/>
+      <w:pPr>
+        <w:ind w:left="2291" w:hanging="360"/>
+      </w:pPr>
+      <w:rPr>
+        <w:rFonts w:ascii="Courier New" w:hAnsi="Courier New" w:cs="Courier New" w:hint="default"/>
+      </w:rPr>
+    </w:lvl>
+    <w:lvl w:ilvl="2" w:tplc="04090005" w:tentative="1">
+      <w:start w:val="1"/>
+      <w:numFmt w:val="bullet"/>
+      <w:lvlText w:val=""/>
+      <w:lvlJc w:val="left"/>
+      <w:pPr>
+        <w:ind w:left="3011" w:hanging="360"/>
+      </w:pPr>
+      <w:rPr>
+        <w:rFonts w:ascii="Wingdings" w:hAnsi="Wingdings" w:hint="default"/>
+      </w:rPr>
+    </w:lvl>
+    <w:lvl w:ilvl="3" w:tplc="04090001" w:tentative="1">
+      <w:start w:val="1"/>
+      <w:numFmt w:val="bullet"/>
+      <w:lvlText w:val=""/>
+      <w:lvlJc w:val="left"/>
+      <w:pPr>
+        <w:ind w:left="3731" w:hanging="360"/>
+      </w:pPr>
+      <w:rPr>
+        <w:rFonts w:ascii="Symbol" w:hAnsi="Symbol" w:hint="default"/>
+      </w:rPr>
+    </w:lvl>
+    <w:lvl w:ilvl="4" w:tplc="04090003" w:tentative="1">
+      <w:start w:val="1"/>
+      <w:numFmt w:val="bullet"/>
+      <w:lvlText w:val="o"/>
+      <w:lvlJc w:val="left"/>
+      <w:pPr>
+        <w:ind w:left="4451" w:hanging="360"/>
+      </w:pPr>
+      <w:rPr>
+        <w:rFonts w:ascii="Courier New" w:hAnsi="Courier New" w:cs="Courier New" w:hint="default"/>
+      </w:rPr>
+    </w:lvl>
+    <w:lvl w:ilvl="5" w:tplc="04090005" w:tentative="1">
+      <w:start w:val="1"/>
+      <w:numFmt w:val="bullet"/>
+      <w:lvlText w:val=""/>
+      <w:lvlJc w:val="left"/>
+      <w:pPr>
+        <w:ind w:left="5171" w:hanging="360"/>
+      </w:pPr>
+      <w:rPr>
+        <w:rFonts w:ascii="Wingdings" w:hAnsi="Wingdings" w:hint="default"/>
+      </w:rPr>
+    </w:lvl>
+    <w:lvl w:ilvl="6" w:tplc="04090001" w:tentative="1">
+      <w:start w:val="1"/>
+      <w:numFmt w:val="bullet"/>
+      <w:lvlText w:val=""/>
+      <w:lvlJc w:val="left"/>
+      <w:pPr>
+        <w:ind w:left="5891" w:hanging="360"/>
+      </w:pPr>
+      <w:rPr>
+        <w:rFonts w:ascii="Symbol" w:hAnsi="Symbol" w:hint="default"/>
+      </w:rPr>
+    </w:lvl>
+    <w:lvl w:ilvl="7" w:tplc="04090003" w:tentative="1">
+      <w:start w:val="1"/>
+      <w:numFmt w:val="bullet"/>
+      <w:lvlText w:val="o"/>
+      <w:lvlJc w:val="left"/>
+      <w:pPr>
+        <w:ind w:left="6611" w:hanging="360"/>
+      </w:pPr>
+      <w:rPr>
+        <w:rFonts w:ascii="Courier New" w:hAnsi="Courier New" w:cs="Courier New" w:hint="default"/>
+      </w:rPr>
+    </w:lvl>
+    <w:lvl w:ilvl="8" w:tplc="04090005" w:tentative="1">
+      <w:start w:val="1"/>
+      <w:numFmt w:val="bullet"/>
+      <w:lvlText w:val=""/>
+      <w:lvlJc w:val="left"/>
+      <w:pPr>
+        <w:ind w:left="7331" w:hanging="360"/>
+      </w:pPr>
+      <w:rPr>
+        <w:rFonts w:ascii="Wingdings" w:hAnsi="Wingdings" w:hint="default"/>
+      </w:rPr>
+    </w:lvl>
+  </w:abstractNum>
+  <w:abstractNum w:abstractNumId="9">
+    <w:nsid w:val="3FE0268E"/>
+    <w:multiLevelType w:val="hybridMultilevel"/>
+    <w:tmpl w:val="8F5EA57A"/>
+    <w:lvl w:ilvl="0" w:tplc="797AAD86">
+      <w:start w:val="1"/>
+      <w:numFmt w:val="bullet"/>
+      <w:lvlText w:val="-"/>
+      <w:lvlJc w:val="left"/>
+      <w:pPr>
+        <w:ind w:left="2138" w:hanging="360"/>
+      </w:pPr>
+      <w:rPr>
+        <w:rFonts w:ascii="Times New Roman" w:hAnsi="Times New Roman" w:cs="Times New Roman" w:hint="default"/>
+      </w:rPr>
+    </w:lvl>
+    <w:lvl w:ilvl="1" w:tplc="04090003" w:tentative="1">
+      <w:start w:val="1"/>
+      <w:numFmt w:val="bullet"/>
+      <w:lvlText w:val="o"/>
+      <w:lvlJc w:val="left"/>
+      <w:pPr>
+        <w:ind w:left="2858" w:hanging="360"/>
+      </w:pPr>
+      <w:rPr>
+        <w:rFonts w:ascii="Courier New" w:hAnsi="Courier New" w:cs="Courier New" w:hint="default"/>
+      </w:rPr>
+    </w:lvl>
+    <w:lvl w:ilvl="2" w:tplc="04090005" w:tentative="1">
+      <w:start w:val="1"/>
+      <w:numFmt w:val="bullet"/>
+      <w:lvlText w:val=""/>
+      <w:lvlJc w:val="left"/>
+      <w:pPr>
+        <w:ind w:left="3578" w:hanging="360"/>
+      </w:pPr>
+      <w:rPr>
+        <w:rFonts w:ascii="Wingdings" w:hAnsi="Wingdings" w:hint="default"/>
+      </w:rPr>
+    </w:lvl>
+    <w:lvl w:ilvl="3" w:tplc="04090001" w:tentative="1">
+      <w:start w:val="1"/>
+      <w:numFmt w:val="bullet"/>
+      <w:lvlText w:val=""/>
+      <w:lvlJc w:val="left"/>
+      <w:pPr>
+        <w:ind w:left="4298" w:hanging="360"/>
+      </w:pPr>
+      <w:rPr>
+        <w:rFonts w:ascii="Symbol" w:hAnsi="Symbol" w:hint="default"/>
+      </w:rPr>
+    </w:lvl>
+    <w:lvl w:ilvl="4" w:tplc="04090003" w:tentative="1">
+      <w:start w:val="1"/>
+      <w:numFmt w:val="bullet"/>
+      <w:lvlText w:val="o"/>
+      <w:lvlJc w:val="left"/>
+      <w:pPr>
+        <w:ind w:left="5018" w:hanging="360"/>
+      </w:pPr>
+      <w:rPr>
+        <w:rFonts w:ascii="Courier New" w:hAnsi="Courier New" w:cs="Courier New" w:hint="default"/>
+      </w:rPr>
+    </w:lvl>
+    <w:lvl w:ilvl="5" w:tplc="04090005" w:tentative="1">
+      <w:start w:val="1"/>
+      <w:numFmt w:val="bullet"/>
+      <w:lvlText w:val=""/>
+      <w:lvlJc w:val="left"/>
+      <w:pPr>
+        <w:ind w:left="5738" w:hanging="360"/>
+      </w:pPr>
+      <w:rPr>
+        <w:rFonts w:ascii="Wingdings" w:hAnsi="Wingdings" w:hint="default"/>
+      </w:rPr>
+    </w:lvl>
+    <w:lvl w:ilvl="6" w:tplc="04090001" w:tentative="1">
+      <w:start w:val="1"/>
+      <w:numFmt w:val="bullet"/>
+      <w:lvlText w:val=""/>
+      <w:lvlJc w:val="left"/>
+      <w:pPr>
+        <w:ind w:left="6458" w:hanging="360"/>
+      </w:pPr>
+      <w:rPr>
+        <w:rFonts w:ascii="Symbol" w:hAnsi="Symbol" w:hint="default"/>
+      </w:rPr>
+    </w:lvl>
+    <w:lvl w:ilvl="7" w:tplc="04090003" w:tentative="1">
+      <w:start w:val="1"/>
+      <w:numFmt w:val="bullet"/>
+      <w:lvlText w:val="o"/>
+      <w:lvlJc w:val="left"/>
+      <w:pPr>
+        <w:ind w:left="7178" w:hanging="360"/>
+      </w:pPr>
+      <w:rPr>
+        <w:rFonts w:ascii="Courier New" w:hAnsi="Courier New" w:cs="Courier New" w:hint="default"/>
+      </w:rPr>
+    </w:lvl>
+    <w:lvl w:ilvl="8" w:tplc="04090005" w:tentative="1">
+      <w:start w:val="1"/>
+      <w:numFmt w:val="bullet"/>
+      <w:lvlText w:val=""/>
+      <w:lvlJc w:val="left"/>
+      <w:pPr>
+        <w:ind w:left="7898" w:hanging="360"/>
+      </w:pPr>
+      <w:rPr>
+        <w:rFonts w:ascii="Wingdings" w:hAnsi="Wingdings" w:hint="default"/>
+      </w:rPr>
+    </w:lvl>
+  </w:abstractNum>
+  <w:abstractNum w:abstractNumId="10">
     <w:nsid w:val="419B0CAF"/>
     <w:multiLevelType w:val="hybridMultilevel"/>
     <w:tmpl w:val="9DECCDF8"/>
@@ -1533,6 +4238,684 @@
       <w:lvlJc w:val="left"/>
       <w:pPr>
         <w:ind w:left="7331" w:hanging="360"/>
+      </w:pPr>
+      <w:rPr>
+        <w:rFonts w:ascii="Wingdings" w:hAnsi="Wingdings" w:hint="default"/>
+      </w:rPr>
+    </w:lvl>
+  </w:abstractNum>
+  <w:abstractNum w:abstractNumId="11">
+    <w:nsid w:val="444C49F8"/>
+    <w:multiLevelType w:val="hybridMultilevel"/>
+    <w:tmpl w:val="D8944A26"/>
+    <w:lvl w:ilvl="0" w:tplc="797AAD86">
+      <w:start w:val="1"/>
+      <w:numFmt w:val="bullet"/>
+      <w:lvlText w:val="-"/>
+      <w:lvlJc w:val="left"/>
+      <w:pPr>
+        <w:ind w:left="2138" w:hanging="360"/>
+      </w:pPr>
+      <w:rPr>
+        <w:rFonts w:ascii="Times New Roman" w:hAnsi="Times New Roman" w:cs="Times New Roman" w:hint="default"/>
+      </w:rPr>
+    </w:lvl>
+    <w:lvl w:ilvl="1" w:tplc="04090003" w:tentative="1">
+      <w:start w:val="1"/>
+      <w:numFmt w:val="bullet"/>
+      <w:lvlText w:val="o"/>
+      <w:lvlJc w:val="left"/>
+      <w:pPr>
+        <w:ind w:left="2858" w:hanging="360"/>
+      </w:pPr>
+      <w:rPr>
+        <w:rFonts w:ascii="Courier New" w:hAnsi="Courier New" w:cs="Courier New" w:hint="default"/>
+      </w:rPr>
+    </w:lvl>
+    <w:lvl w:ilvl="2" w:tplc="04090005" w:tentative="1">
+      <w:start w:val="1"/>
+      <w:numFmt w:val="bullet"/>
+      <w:lvlText w:val=""/>
+      <w:lvlJc w:val="left"/>
+      <w:pPr>
+        <w:ind w:left="3578" w:hanging="360"/>
+      </w:pPr>
+      <w:rPr>
+        <w:rFonts w:ascii="Wingdings" w:hAnsi="Wingdings" w:hint="default"/>
+      </w:rPr>
+    </w:lvl>
+    <w:lvl w:ilvl="3" w:tplc="04090001" w:tentative="1">
+      <w:start w:val="1"/>
+      <w:numFmt w:val="bullet"/>
+      <w:lvlText w:val=""/>
+      <w:lvlJc w:val="left"/>
+      <w:pPr>
+        <w:ind w:left="4298" w:hanging="360"/>
+      </w:pPr>
+      <w:rPr>
+        <w:rFonts w:ascii="Symbol" w:hAnsi="Symbol" w:hint="default"/>
+      </w:rPr>
+    </w:lvl>
+    <w:lvl w:ilvl="4" w:tplc="04090003" w:tentative="1">
+      <w:start w:val="1"/>
+      <w:numFmt w:val="bullet"/>
+      <w:lvlText w:val="o"/>
+      <w:lvlJc w:val="left"/>
+      <w:pPr>
+        <w:ind w:left="5018" w:hanging="360"/>
+      </w:pPr>
+      <w:rPr>
+        <w:rFonts w:ascii="Courier New" w:hAnsi="Courier New" w:cs="Courier New" w:hint="default"/>
+      </w:rPr>
+    </w:lvl>
+    <w:lvl w:ilvl="5" w:tplc="04090005" w:tentative="1">
+      <w:start w:val="1"/>
+      <w:numFmt w:val="bullet"/>
+      <w:lvlText w:val=""/>
+      <w:lvlJc w:val="left"/>
+      <w:pPr>
+        <w:ind w:left="5738" w:hanging="360"/>
+      </w:pPr>
+      <w:rPr>
+        <w:rFonts w:ascii="Wingdings" w:hAnsi="Wingdings" w:hint="default"/>
+      </w:rPr>
+    </w:lvl>
+    <w:lvl w:ilvl="6" w:tplc="04090001" w:tentative="1">
+      <w:start w:val="1"/>
+      <w:numFmt w:val="bullet"/>
+      <w:lvlText w:val=""/>
+      <w:lvlJc w:val="left"/>
+      <w:pPr>
+        <w:ind w:left="6458" w:hanging="360"/>
+      </w:pPr>
+      <w:rPr>
+        <w:rFonts w:ascii="Symbol" w:hAnsi="Symbol" w:hint="default"/>
+      </w:rPr>
+    </w:lvl>
+    <w:lvl w:ilvl="7" w:tplc="04090003" w:tentative="1">
+      <w:start w:val="1"/>
+      <w:numFmt w:val="bullet"/>
+      <w:lvlText w:val="o"/>
+      <w:lvlJc w:val="left"/>
+      <w:pPr>
+        <w:ind w:left="7178" w:hanging="360"/>
+      </w:pPr>
+      <w:rPr>
+        <w:rFonts w:ascii="Courier New" w:hAnsi="Courier New" w:cs="Courier New" w:hint="default"/>
+      </w:rPr>
+    </w:lvl>
+    <w:lvl w:ilvl="8" w:tplc="04090005" w:tentative="1">
+      <w:start w:val="1"/>
+      <w:numFmt w:val="bullet"/>
+      <w:lvlText w:val=""/>
+      <w:lvlJc w:val="left"/>
+      <w:pPr>
+        <w:ind w:left="7898" w:hanging="360"/>
+      </w:pPr>
+      <w:rPr>
+        <w:rFonts w:ascii="Wingdings" w:hAnsi="Wingdings" w:hint="default"/>
+      </w:rPr>
+    </w:lvl>
+  </w:abstractNum>
+  <w:abstractNum w:abstractNumId="12">
+    <w:nsid w:val="5E581B14"/>
+    <w:multiLevelType w:val="hybridMultilevel"/>
+    <w:tmpl w:val="0E8A1BE0"/>
+    <w:lvl w:ilvl="0" w:tplc="797AAD86">
+      <w:start w:val="1"/>
+      <w:numFmt w:val="bullet"/>
+      <w:lvlText w:val="-"/>
+      <w:lvlJc w:val="left"/>
+      <w:pPr>
+        <w:ind w:left="2138" w:hanging="360"/>
+      </w:pPr>
+      <w:rPr>
+        <w:rFonts w:ascii="Times New Roman" w:hAnsi="Times New Roman" w:cs="Times New Roman" w:hint="default"/>
+      </w:rPr>
+    </w:lvl>
+    <w:lvl w:ilvl="1" w:tplc="04090003" w:tentative="1">
+      <w:start w:val="1"/>
+      <w:numFmt w:val="bullet"/>
+      <w:lvlText w:val="o"/>
+      <w:lvlJc w:val="left"/>
+      <w:pPr>
+        <w:ind w:left="2858" w:hanging="360"/>
+      </w:pPr>
+      <w:rPr>
+        <w:rFonts w:ascii="Courier New" w:hAnsi="Courier New" w:cs="Courier New" w:hint="default"/>
+      </w:rPr>
+    </w:lvl>
+    <w:lvl w:ilvl="2" w:tplc="04090005" w:tentative="1">
+      <w:start w:val="1"/>
+      <w:numFmt w:val="bullet"/>
+      <w:lvlText w:val=""/>
+      <w:lvlJc w:val="left"/>
+      <w:pPr>
+        <w:ind w:left="3578" w:hanging="360"/>
+      </w:pPr>
+      <w:rPr>
+        <w:rFonts w:ascii="Wingdings" w:hAnsi="Wingdings" w:hint="default"/>
+      </w:rPr>
+    </w:lvl>
+    <w:lvl w:ilvl="3" w:tplc="04090001" w:tentative="1">
+      <w:start w:val="1"/>
+      <w:numFmt w:val="bullet"/>
+      <w:lvlText w:val=""/>
+      <w:lvlJc w:val="left"/>
+      <w:pPr>
+        <w:ind w:left="4298" w:hanging="360"/>
+      </w:pPr>
+      <w:rPr>
+        <w:rFonts w:ascii="Symbol" w:hAnsi="Symbol" w:hint="default"/>
+      </w:rPr>
+    </w:lvl>
+    <w:lvl w:ilvl="4" w:tplc="04090003" w:tentative="1">
+      <w:start w:val="1"/>
+      <w:numFmt w:val="bullet"/>
+      <w:lvlText w:val="o"/>
+      <w:lvlJc w:val="left"/>
+      <w:pPr>
+        <w:ind w:left="5018" w:hanging="360"/>
+      </w:pPr>
+      <w:rPr>
+        <w:rFonts w:ascii="Courier New" w:hAnsi="Courier New" w:cs="Courier New" w:hint="default"/>
+      </w:rPr>
+    </w:lvl>
+    <w:lvl w:ilvl="5" w:tplc="04090005" w:tentative="1">
+      <w:start w:val="1"/>
+      <w:numFmt w:val="bullet"/>
+      <w:lvlText w:val=""/>
+      <w:lvlJc w:val="left"/>
+      <w:pPr>
+        <w:ind w:left="5738" w:hanging="360"/>
+      </w:pPr>
+      <w:rPr>
+        <w:rFonts w:ascii="Wingdings" w:hAnsi="Wingdings" w:hint="default"/>
+      </w:rPr>
+    </w:lvl>
+    <w:lvl w:ilvl="6" w:tplc="04090001" w:tentative="1">
+      <w:start w:val="1"/>
+      <w:numFmt w:val="bullet"/>
+      <w:lvlText w:val=""/>
+      <w:lvlJc w:val="left"/>
+      <w:pPr>
+        <w:ind w:left="6458" w:hanging="360"/>
+      </w:pPr>
+      <w:rPr>
+        <w:rFonts w:ascii="Symbol" w:hAnsi="Symbol" w:hint="default"/>
+      </w:rPr>
+    </w:lvl>
+    <w:lvl w:ilvl="7" w:tplc="04090003" w:tentative="1">
+      <w:start w:val="1"/>
+      <w:numFmt w:val="bullet"/>
+      <w:lvlText w:val="o"/>
+      <w:lvlJc w:val="left"/>
+      <w:pPr>
+        <w:ind w:left="7178" w:hanging="360"/>
+      </w:pPr>
+      <w:rPr>
+        <w:rFonts w:ascii="Courier New" w:hAnsi="Courier New" w:cs="Courier New" w:hint="default"/>
+      </w:rPr>
+    </w:lvl>
+    <w:lvl w:ilvl="8" w:tplc="04090005" w:tentative="1">
+      <w:start w:val="1"/>
+      <w:numFmt w:val="bullet"/>
+      <w:lvlText w:val=""/>
+      <w:lvlJc w:val="left"/>
+      <w:pPr>
+        <w:ind w:left="7898" w:hanging="360"/>
+      </w:pPr>
+      <w:rPr>
+        <w:rFonts w:ascii="Wingdings" w:hAnsi="Wingdings" w:hint="default"/>
+      </w:rPr>
+    </w:lvl>
+  </w:abstractNum>
+  <w:abstractNum w:abstractNumId="13">
+    <w:nsid w:val="61B824CE"/>
+    <w:multiLevelType w:val="hybridMultilevel"/>
+    <w:tmpl w:val="216C956E"/>
+    <w:lvl w:ilvl="0" w:tplc="797AAD86">
+      <w:start w:val="1"/>
+      <w:numFmt w:val="bullet"/>
+      <w:lvlText w:val="-"/>
+      <w:lvlJc w:val="left"/>
+      <w:pPr>
+        <w:ind w:left="1571" w:hanging="360"/>
+      </w:pPr>
+      <w:rPr>
+        <w:rFonts w:ascii="Times New Roman" w:hAnsi="Times New Roman" w:cs="Times New Roman" w:hint="default"/>
+      </w:rPr>
+    </w:lvl>
+    <w:lvl w:ilvl="1" w:tplc="04090003" w:tentative="1">
+      <w:start w:val="1"/>
+      <w:numFmt w:val="bullet"/>
+      <w:lvlText w:val="o"/>
+      <w:lvlJc w:val="left"/>
+      <w:pPr>
+        <w:ind w:left="2291" w:hanging="360"/>
+      </w:pPr>
+      <w:rPr>
+        <w:rFonts w:ascii="Courier New" w:hAnsi="Courier New" w:cs="Courier New" w:hint="default"/>
+      </w:rPr>
+    </w:lvl>
+    <w:lvl w:ilvl="2" w:tplc="04090005" w:tentative="1">
+      <w:start w:val="1"/>
+      <w:numFmt w:val="bullet"/>
+      <w:lvlText w:val=""/>
+      <w:lvlJc w:val="left"/>
+      <w:pPr>
+        <w:ind w:left="3011" w:hanging="360"/>
+      </w:pPr>
+      <w:rPr>
+        <w:rFonts w:ascii="Wingdings" w:hAnsi="Wingdings" w:hint="default"/>
+      </w:rPr>
+    </w:lvl>
+    <w:lvl w:ilvl="3" w:tplc="04090001" w:tentative="1">
+      <w:start w:val="1"/>
+      <w:numFmt w:val="bullet"/>
+      <w:lvlText w:val=""/>
+      <w:lvlJc w:val="left"/>
+      <w:pPr>
+        <w:ind w:left="3731" w:hanging="360"/>
+      </w:pPr>
+      <w:rPr>
+        <w:rFonts w:ascii="Symbol" w:hAnsi="Symbol" w:hint="default"/>
+      </w:rPr>
+    </w:lvl>
+    <w:lvl w:ilvl="4" w:tplc="04090003" w:tentative="1">
+      <w:start w:val="1"/>
+      <w:numFmt w:val="bullet"/>
+      <w:lvlText w:val="o"/>
+      <w:lvlJc w:val="left"/>
+      <w:pPr>
+        <w:ind w:left="4451" w:hanging="360"/>
+      </w:pPr>
+      <w:rPr>
+        <w:rFonts w:ascii="Courier New" w:hAnsi="Courier New" w:cs="Courier New" w:hint="default"/>
+      </w:rPr>
+    </w:lvl>
+    <w:lvl w:ilvl="5" w:tplc="04090005" w:tentative="1">
+      <w:start w:val="1"/>
+      <w:numFmt w:val="bullet"/>
+      <w:lvlText w:val=""/>
+      <w:lvlJc w:val="left"/>
+      <w:pPr>
+        <w:ind w:left="5171" w:hanging="360"/>
+      </w:pPr>
+      <w:rPr>
+        <w:rFonts w:ascii="Wingdings" w:hAnsi="Wingdings" w:hint="default"/>
+      </w:rPr>
+    </w:lvl>
+    <w:lvl w:ilvl="6" w:tplc="04090001" w:tentative="1">
+      <w:start w:val="1"/>
+      <w:numFmt w:val="bullet"/>
+      <w:lvlText w:val=""/>
+      <w:lvlJc w:val="left"/>
+      <w:pPr>
+        <w:ind w:left="5891" w:hanging="360"/>
+      </w:pPr>
+      <w:rPr>
+        <w:rFonts w:ascii="Symbol" w:hAnsi="Symbol" w:hint="default"/>
+      </w:rPr>
+    </w:lvl>
+    <w:lvl w:ilvl="7" w:tplc="04090003" w:tentative="1">
+      <w:start w:val="1"/>
+      <w:numFmt w:val="bullet"/>
+      <w:lvlText w:val="o"/>
+      <w:lvlJc w:val="left"/>
+      <w:pPr>
+        <w:ind w:left="6611" w:hanging="360"/>
+      </w:pPr>
+      <w:rPr>
+        <w:rFonts w:ascii="Courier New" w:hAnsi="Courier New" w:cs="Courier New" w:hint="default"/>
+      </w:rPr>
+    </w:lvl>
+    <w:lvl w:ilvl="8" w:tplc="04090005" w:tentative="1">
+      <w:start w:val="1"/>
+      <w:numFmt w:val="bullet"/>
+      <w:lvlText w:val=""/>
+      <w:lvlJc w:val="left"/>
+      <w:pPr>
+        <w:ind w:left="7331" w:hanging="360"/>
+      </w:pPr>
+      <w:rPr>
+        <w:rFonts w:ascii="Wingdings" w:hAnsi="Wingdings" w:hint="default"/>
+      </w:rPr>
+    </w:lvl>
+  </w:abstractNum>
+  <w:abstractNum w:abstractNumId="14">
+    <w:nsid w:val="6B625A71"/>
+    <w:multiLevelType w:val="hybridMultilevel"/>
+    <w:tmpl w:val="B61E1914"/>
+    <w:lvl w:ilvl="0" w:tplc="797AAD86">
+      <w:start w:val="1"/>
+      <w:numFmt w:val="bullet"/>
+      <w:lvlText w:val="-"/>
+      <w:lvlJc w:val="left"/>
+      <w:pPr>
+        <w:ind w:left="720" w:hanging="360"/>
+      </w:pPr>
+      <w:rPr>
+        <w:rFonts w:ascii="Times New Roman" w:hAnsi="Times New Roman" w:cs="Times New Roman" w:hint="default"/>
+      </w:rPr>
+    </w:lvl>
+    <w:lvl w:ilvl="1" w:tplc="04090003" w:tentative="1">
+      <w:start w:val="1"/>
+      <w:numFmt w:val="bullet"/>
+      <w:lvlText w:val="o"/>
+      <w:lvlJc w:val="left"/>
+      <w:pPr>
+        <w:ind w:left="1440" w:hanging="360"/>
+      </w:pPr>
+      <w:rPr>
+        <w:rFonts w:ascii="Courier New" w:hAnsi="Courier New" w:cs="Courier New" w:hint="default"/>
+      </w:rPr>
+    </w:lvl>
+    <w:lvl w:ilvl="2" w:tplc="04090005" w:tentative="1">
+      <w:start w:val="1"/>
+      <w:numFmt w:val="bullet"/>
+      <w:lvlText w:val=""/>
+      <w:lvlJc w:val="left"/>
+      <w:pPr>
+        <w:ind w:left="2160" w:hanging="360"/>
+      </w:pPr>
+      <w:rPr>
+        <w:rFonts w:ascii="Wingdings" w:hAnsi="Wingdings" w:hint="default"/>
+      </w:rPr>
+    </w:lvl>
+    <w:lvl w:ilvl="3" w:tplc="04090001" w:tentative="1">
+      <w:start w:val="1"/>
+      <w:numFmt w:val="bullet"/>
+      <w:lvlText w:val=""/>
+      <w:lvlJc w:val="left"/>
+      <w:pPr>
+        <w:ind w:left="2880" w:hanging="360"/>
+      </w:pPr>
+      <w:rPr>
+        <w:rFonts w:ascii="Symbol" w:hAnsi="Symbol" w:hint="default"/>
+      </w:rPr>
+    </w:lvl>
+    <w:lvl w:ilvl="4" w:tplc="04090003" w:tentative="1">
+      <w:start w:val="1"/>
+      <w:numFmt w:val="bullet"/>
+      <w:lvlText w:val="o"/>
+      <w:lvlJc w:val="left"/>
+      <w:pPr>
+        <w:ind w:left="3600" w:hanging="360"/>
+      </w:pPr>
+      <w:rPr>
+        <w:rFonts w:ascii="Courier New" w:hAnsi="Courier New" w:cs="Courier New" w:hint="default"/>
+      </w:rPr>
+    </w:lvl>
+    <w:lvl w:ilvl="5" w:tplc="04090005" w:tentative="1">
+      <w:start w:val="1"/>
+      <w:numFmt w:val="bullet"/>
+      <w:lvlText w:val=""/>
+      <w:lvlJc w:val="left"/>
+      <w:pPr>
+        <w:ind w:left="4320" w:hanging="360"/>
+      </w:pPr>
+      <w:rPr>
+        <w:rFonts w:ascii="Wingdings" w:hAnsi="Wingdings" w:hint="default"/>
+      </w:rPr>
+    </w:lvl>
+    <w:lvl w:ilvl="6" w:tplc="04090001" w:tentative="1">
+      <w:start w:val="1"/>
+      <w:numFmt w:val="bullet"/>
+      <w:lvlText w:val=""/>
+      <w:lvlJc w:val="left"/>
+      <w:pPr>
+        <w:ind w:left="5040" w:hanging="360"/>
+      </w:pPr>
+      <w:rPr>
+        <w:rFonts w:ascii="Symbol" w:hAnsi="Symbol" w:hint="default"/>
+      </w:rPr>
+    </w:lvl>
+    <w:lvl w:ilvl="7" w:tplc="04090003" w:tentative="1">
+      <w:start w:val="1"/>
+      <w:numFmt w:val="bullet"/>
+      <w:lvlText w:val="o"/>
+      <w:lvlJc w:val="left"/>
+      <w:pPr>
+        <w:ind w:left="5760" w:hanging="360"/>
+      </w:pPr>
+      <w:rPr>
+        <w:rFonts w:ascii="Courier New" w:hAnsi="Courier New" w:cs="Courier New" w:hint="default"/>
+      </w:rPr>
+    </w:lvl>
+    <w:lvl w:ilvl="8" w:tplc="04090005" w:tentative="1">
+      <w:start w:val="1"/>
+      <w:numFmt w:val="bullet"/>
+      <w:lvlText w:val=""/>
+      <w:lvlJc w:val="left"/>
+      <w:pPr>
+        <w:ind w:left="6480" w:hanging="360"/>
+      </w:pPr>
+      <w:rPr>
+        <w:rFonts w:ascii="Wingdings" w:hAnsi="Wingdings" w:hint="default"/>
+      </w:rPr>
+    </w:lvl>
+  </w:abstractNum>
+  <w:abstractNum w:abstractNumId="15">
+    <w:nsid w:val="708A368C"/>
+    <w:multiLevelType w:val="hybridMultilevel"/>
+    <w:tmpl w:val="C386660A"/>
+    <w:lvl w:ilvl="0" w:tplc="04090009">
+      <w:start w:val="1"/>
+      <w:numFmt w:val="bullet"/>
+      <w:lvlText w:val=""/>
+      <w:lvlJc w:val="left"/>
+      <w:pPr>
+        <w:ind w:left="2138" w:hanging="360"/>
+      </w:pPr>
+      <w:rPr>
+        <w:rFonts w:ascii="Wingdings" w:hAnsi="Wingdings" w:hint="default"/>
+      </w:rPr>
+    </w:lvl>
+    <w:lvl w:ilvl="1" w:tplc="04090003" w:tentative="1">
+      <w:start w:val="1"/>
+      <w:numFmt w:val="bullet"/>
+      <w:lvlText w:val="o"/>
+      <w:lvlJc w:val="left"/>
+      <w:pPr>
+        <w:ind w:left="2858" w:hanging="360"/>
+      </w:pPr>
+      <w:rPr>
+        <w:rFonts w:ascii="Courier New" w:hAnsi="Courier New" w:cs="Courier New" w:hint="default"/>
+      </w:rPr>
+    </w:lvl>
+    <w:lvl w:ilvl="2" w:tplc="04090005" w:tentative="1">
+      <w:start w:val="1"/>
+      <w:numFmt w:val="bullet"/>
+      <w:lvlText w:val=""/>
+      <w:lvlJc w:val="left"/>
+      <w:pPr>
+        <w:ind w:left="3578" w:hanging="360"/>
+      </w:pPr>
+      <w:rPr>
+        <w:rFonts w:ascii="Wingdings" w:hAnsi="Wingdings" w:hint="default"/>
+      </w:rPr>
+    </w:lvl>
+    <w:lvl w:ilvl="3" w:tplc="04090001" w:tentative="1">
+      <w:start w:val="1"/>
+      <w:numFmt w:val="bullet"/>
+      <w:lvlText w:val=""/>
+      <w:lvlJc w:val="left"/>
+      <w:pPr>
+        <w:ind w:left="4298" w:hanging="360"/>
+      </w:pPr>
+      <w:rPr>
+        <w:rFonts w:ascii="Symbol" w:hAnsi="Symbol" w:hint="default"/>
+      </w:rPr>
+    </w:lvl>
+    <w:lvl w:ilvl="4" w:tplc="04090003" w:tentative="1">
+      <w:start w:val="1"/>
+      <w:numFmt w:val="bullet"/>
+      <w:lvlText w:val="o"/>
+      <w:lvlJc w:val="left"/>
+      <w:pPr>
+        <w:ind w:left="5018" w:hanging="360"/>
+      </w:pPr>
+      <w:rPr>
+        <w:rFonts w:ascii="Courier New" w:hAnsi="Courier New" w:cs="Courier New" w:hint="default"/>
+      </w:rPr>
+    </w:lvl>
+    <w:lvl w:ilvl="5" w:tplc="04090005" w:tentative="1">
+      <w:start w:val="1"/>
+      <w:numFmt w:val="bullet"/>
+      <w:lvlText w:val=""/>
+      <w:lvlJc w:val="left"/>
+      <w:pPr>
+        <w:ind w:left="5738" w:hanging="360"/>
+      </w:pPr>
+      <w:rPr>
+        <w:rFonts w:ascii="Wingdings" w:hAnsi="Wingdings" w:hint="default"/>
+      </w:rPr>
+    </w:lvl>
+    <w:lvl w:ilvl="6" w:tplc="04090001" w:tentative="1">
+      <w:start w:val="1"/>
+      <w:numFmt w:val="bullet"/>
+      <w:lvlText w:val=""/>
+      <w:lvlJc w:val="left"/>
+      <w:pPr>
+        <w:ind w:left="6458" w:hanging="360"/>
+      </w:pPr>
+      <w:rPr>
+        <w:rFonts w:ascii="Symbol" w:hAnsi="Symbol" w:hint="default"/>
+      </w:rPr>
+    </w:lvl>
+    <w:lvl w:ilvl="7" w:tplc="04090003" w:tentative="1">
+      <w:start w:val="1"/>
+      <w:numFmt w:val="bullet"/>
+      <w:lvlText w:val="o"/>
+      <w:lvlJc w:val="left"/>
+      <w:pPr>
+        <w:ind w:left="7178" w:hanging="360"/>
+      </w:pPr>
+      <w:rPr>
+        <w:rFonts w:ascii="Courier New" w:hAnsi="Courier New" w:cs="Courier New" w:hint="default"/>
+      </w:rPr>
+    </w:lvl>
+    <w:lvl w:ilvl="8" w:tplc="04090005" w:tentative="1">
+      <w:start w:val="1"/>
+      <w:numFmt w:val="bullet"/>
+      <w:lvlText w:val=""/>
+      <w:lvlJc w:val="left"/>
+      <w:pPr>
+        <w:ind w:left="7898" w:hanging="360"/>
+      </w:pPr>
+      <w:rPr>
+        <w:rFonts w:ascii="Wingdings" w:hAnsi="Wingdings" w:hint="default"/>
+      </w:rPr>
+    </w:lvl>
+  </w:abstractNum>
+  <w:abstractNum w:abstractNumId="16">
+    <w:nsid w:val="70E84693"/>
+    <w:multiLevelType w:val="hybridMultilevel"/>
+    <w:tmpl w:val="8D6619BE"/>
+    <w:lvl w:ilvl="0" w:tplc="797AAD86">
+      <w:start w:val="1"/>
+      <w:numFmt w:val="bullet"/>
+      <w:lvlText w:val="-"/>
+      <w:lvlJc w:val="left"/>
+      <w:pPr>
+        <w:ind w:left="2138" w:hanging="360"/>
+      </w:pPr>
+      <w:rPr>
+        <w:rFonts w:ascii="Times New Roman" w:hAnsi="Times New Roman" w:cs="Times New Roman" w:hint="default"/>
+      </w:rPr>
+    </w:lvl>
+    <w:lvl w:ilvl="1" w:tplc="04090003" w:tentative="1">
+      <w:start w:val="1"/>
+      <w:numFmt w:val="bullet"/>
+      <w:lvlText w:val="o"/>
+      <w:lvlJc w:val="left"/>
+      <w:pPr>
+        <w:ind w:left="2858" w:hanging="360"/>
+      </w:pPr>
+      <w:rPr>
+        <w:rFonts w:ascii="Courier New" w:hAnsi="Courier New" w:cs="Courier New" w:hint="default"/>
+      </w:rPr>
+    </w:lvl>
+    <w:lvl w:ilvl="2" w:tplc="04090005" w:tentative="1">
+      <w:start w:val="1"/>
+      <w:numFmt w:val="bullet"/>
+      <w:lvlText w:val=""/>
+      <w:lvlJc w:val="left"/>
+      <w:pPr>
+        <w:ind w:left="3578" w:hanging="360"/>
+      </w:pPr>
+      <w:rPr>
+        <w:rFonts w:ascii="Wingdings" w:hAnsi="Wingdings" w:hint="default"/>
+      </w:rPr>
+    </w:lvl>
+    <w:lvl w:ilvl="3" w:tplc="04090001" w:tentative="1">
+      <w:start w:val="1"/>
+      <w:numFmt w:val="bullet"/>
+      <w:lvlText w:val=""/>
+      <w:lvlJc w:val="left"/>
+      <w:pPr>
+        <w:ind w:left="4298" w:hanging="360"/>
+      </w:pPr>
+      <w:rPr>
+        <w:rFonts w:ascii="Symbol" w:hAnsi="Symbol" w:hint="default"/>
+      </w:rPr>
+    </w:lvl>
+    <w:lvl w:ilvl="4" w:tplc="04090003" w:tentative="1">
+      <w:start w:val="1"/>
+      <w:numFmt w:val="bullet"/>
+      <w:lvlText w:val="o"/>
+      <w:lvlJc w:val="left"/>
+      <w:pPr>
+        <w:ind w:left="5018" w:hanging="360"/>
+      </w:pPr>
+      <w:rPr>
+        <w:rFonts w:ascii="Courier New" w:hAnsi="Courier New" w:cs="Courier New" w:hint="default"/>
+      </w:rPr>
+    </w:lvl>
+    <w:lvl w:ilvl="5" w:tplc="04090005" w:tentative="1">
+      <w:start w:val="1"/>
+      <w:numFmt w:val="bullet"/>
+      <w:lvlText w:val=""/>
+      <w:lvlJc w:val="left"/>
+      <w:pPr>
+        <w:ind w:left="5738" w:hanging="360"/>
+      </w:pPr>
+      <w:rPr>
+        <w:rFonts w:ascii="Wingdings" w:hAnsi="Wingdings" w:hint="default"/>
+      </w:rPr>
+    </w:lvl>
+    <w:lvl w:ilvl="6" w:tplc="04090001" w:tentative="1">
+      <w:start w:val="1"/>
+      <w:numFmt w:val="bullet"/>
+      <w:lvlText w:val=""/>
+      <w:lvlJc w:val="left"/>
+      <w:pPr>
+        <w:ind w:left="6458" w:hanging="360"/>
+      </w:pPr>
+      <w:rPr>
+        <w:rFonts w:ascii="Symbol" w:hAnsi="Symbol" w:hint="default"/>
+      </w:rPr>
+    </w:lvl>
+    <w:lvl w:ilvl="7" w:tplc="04090003" w:tentative="1">
+      <w:start w:val="1"/>
+      <w:numFmt w:val="bullet"/>
+      <w:lvlText w:val="o"/>
+      <w:lvlJc w:val="left"/>
+      <w:pPr>
+        <w:ind w:left="7178" w:hanging="360"/>
+      </w:pPr>
+      <w:rPr>
+        <w:rFonts w:ascii="Courier New" w:hAnsi="Courier New" w:cs="Courier New" w:hint="default"/>
+      </w:rPr>
+    </w:lvl>
+    <w:lvl w:ilvl="8" w:tplc="04090005" w:tentative="1">
+      <w:start w:val="1"/>
+      <w:numFmt w:val="bullet"/>
+      <w:lvlText w:val=""/>
+      <w:lvlJc w:val="left"/>
+      <w:pPr>
+        <w:ind w:left="7898" w:hanging="360"/>
       </w:pPr>
       <w:rPr>
         <w:rFonts w:ascii="Wingdings" w:hAnsi="Wingdings" w:hint="default"/>
@@ -1549,10 +4932,46 @@
     <w:abstractNumId w:val="3"/>
   </w:num>
   <w:num w:numId="4">
-    <w:abstractNumId w:val="4"/>
+    <w:abstractNumId w:val="10"/>
   </w:num>
   <w:num w:numId="5">
     <w:abstractNumId w:val="0"/>
+  </w:num>
+  <w:num w:numId="6">
+    <w:abstractNumId w:val="6"/>
+  </w:num>
+  <w:num w:numId="7">
+    <w:abstractNumId w:val="14"/>
+  </w:num>
+  <w:num w:numId="8">
+    <w:abstractNumId w:val="7"/>
+  </w:num>
+  <w:num w:numId="9">
+    <w:abstractNumId w:val="4"/>
+  </w:num>
+  <w:num w:numId="10">
+    <w:abstractNumId w:val="13"/>
+  </w:num>
+  <w:num w:numId="11">
+    <w:abstractNumId w:val="8"/>
+  </w:num>
+  <w:num w:numId="12">
+    <w:abstractNumId w:val="15"/>
+  </w:num>
+  <w:num w:numId="13">
+    <w:abstractNumId w:val="16"/>
+  </w:num>
+  <w:num w:numId="14">
+    <w:abstractNumId w:val="12"/>
+  </w:num>
+  <w:num w:numId="15">
+    <w:abstractNumId w:val="5"/>
+  </w:num>
+  <w:num w:numId="16">
+    <w:abstractNumId w:val="9"/>
+  </w:num>
+  <w:num w:numId="17">
+    <w:abstractNumId w:val="11"/>
   </w:num>
 </w:numbering>
 </file>
@@ -2088,6 +5507,29 @@
       <w:szCs w:val="16"/>
     </w:rPr>
   </w:style>
+  <w:style w:type="character" w:customStyle="1" w:styleId="katex-mathml">
+    <w:name w:val="katex-mathml"/>
+    <w:basedOn w:val="DefaultParagraphFont"/>
+    <w:rsid w:val="00EB7AD9"/>
+  </w:style>
+  <w:style w:type="character" w:customStyle="1" w:styleId="mord">
+    <w:name w:val="mord"/>
+    <w:basedOn w:val="DefaultParagraphFont"/>
+    <w:rsid w:val="00EB7AD9"/>
+  </w:style>
+  <w:style w:type="character" w:styleId="HTMLCode">
+    <w:name w:val="HTML Code"/>
+    <w:basedOn w:val="DefaultParagraphFont"/>
+    <w:uiPriority w:val="99"/>
+    <w:semiHidden/>
+    <w:unhideWhenUsed/>
+    <w:rsid w:val="00EB7AD9"/>
+    <w:rPr>
+      <w:rFonts w:ascii="Courier New" w:eastAsia="Times New Roman" w:hAnsi="Courier New" w:cs="Courier New"/>
+      <w:sz w:val="20"/>
+      <w:szCs w:val="20"/>
+    </w:rPr>
+  </w:style>
 </w:styles>
 </file>
 

</xml_diff>